<commit_message>
Sửa lỗi chính tả và bổ sung các báo cáo. Bỏ resource thừa (pictures_3 và picturetheme). Sửa file thông điệp (bổ sung mã 13-server và 2-client).
</commit_message>
<xml_diff>
--- a/0812508-0812515-0812527/Report/PhanChiaCongViec.docx
+++ b/0812508-0812515-0812527/Report/PhanChiaCongViec.docx
@@ -13,7 +13,6 @@
           <w:szCs w:val="26"/>
         </w:rPr>
       </w:pPr>
-      <w:proofErr w:type="spellStart"/>
       <w:r>
         <w:rPr>
           <w:rFonts w:ascii="Times New Roman" w:eastAsia="Times New Roman" w:hAnsi="Times New Roman" w:cs="Times New Roman"/>
@@ -21,117 +20,7 @@
           <w:sz w:val="26"/>
           <w:szCs w:val="26"/>
         </w:rPr>
-        <w:t>Báo</w:t>
-      </w:r>
-      <w:proofErr w:type="spellEnd"/>
-      <w:r>
-        <w:rPr>
-          <w:rFonts w:ascii="Times New Roman" w:eastAsia="Times New Roman" w:hAnsi="Times New Roman" w:cs="Times New Roman"/>
-          <w:i/>
-          <w:sz w:val="26"/>
-          <w:szCs w:val="26"/>
-        </w:rPr>
-        <w:t xml:space="preserve"> </w:t>
-      </w:r>
-      <w:proofErr w:type="spellStart"/>
-      <w:r>
-        <w:rPr>
-          <w:rFonts w:ascii="Times New Roman" w:eastAsia="Times New Roman" w:hAnsi="Times New Roman" w:cs="Times New Roman"/>
-          <w:i/>
-          <w:sz w:val="26"/>
-          <w:szCs w:val="26"/>
-        </w:rPr>
-        <w:t>Cáo</w:t>
-      </w:r>
-      <w:proofErr w:type="spellEnd"/>
-      <w:r>
-        <w:rPr>
-          <w:rFonts w:ascii="Times New Roman" w:eastAsia="Times New Roman" w:hAnsi="Times New Roman" w:cs="Times New Roman"/>
-          <w:i/>
-          <w:sz w:val="26"/>
-          <w:szCs w:val="26"/>
-        </w:rPr>
-        <w:t xml:space="preserve"> </w:t>
-      </w:r>
-      <w:proofErr w:type="spellStart"/>
-      <w:r>
-        <w:rPr>
-          <w:rFonts w:ascii="Times New Roman" w:eastAsia="Times New Roman" w:hAnsi="Times New Roman" w:cs="Times New Roman"/>
-          <w:i/>
-          <w:sz w:val="26"/>
-          <w:szCs w:val="26"/>
-        </w:rPr>
-        <w:t>Đồ</w:t>
-      </w:r>
-      <w:proofErr w:type="spellEnd"/>
-      <w:r>
-        <w:rPr>
-          <w:rFonts w:ascii="Times New Roman" w:eastAsia="Times New Roman" w:hAnsi="Times New Roman" w:cs="Times New Roman"/>
-          <w:i/>
-          <w:sz w:val="26"/>
-          <w:szCs w:val="26"/>
-        </w:rPr>
-        <w:t xml:space="preserve"> </w:t>
-      </w:r>
-      <w:proofErr w:type="spellStart"/>
-      <w:r>
-        <w:rPr>
-          <w:rFonts w:ascii="Times New Roman" w:eastAsia="Times New Roman" w:hAnsi="Times New Roman" w:cs="Times New Roman"/>
-          <w:i/>
-          <w:sz w:val="26"/>
-          <w:szCs w:val="26"/>
-        </w:rPr>
-        <w:t>Án</w:t>
-      </w:r>
-      <w:proofErr w:type="spellEnd"/>
-      <w:r>
-        <w:rPr>
-          <w:rFonts w:ascii="Times New Roman" w:eastAsia="Times New Roman" w:hAnsi="Times New Roman" w:cs="Times New Roman"/>
-          <w:i/>
-          <w:sz w:val="26"/>
-          <w:szCs w:val="26"/>
-        </w:rPr>
-        <w:t xml:space="preserve"> </w:t>
-      </w:r>
-      <w:proofErr w:type="spellStart"/>
-      <w:r>
-        <w:rPr>
-          <w:rFonts w:ascii="Times New Roman" w:eastAsia="Times New Roman" w:hAnsi="Times New Roman" w:cs="Times New Roman"/>
-          <w:i/>
-          <w:sz w:val="26"/>
-          <w:szCs w:val="26"/>
-        </w:rPr>
-        <w:t>Cuối</w:t>
-      </w:r>
-      <w:proofErr w:type="spellEnd"/>
-      <w:r>
-        <w:rPr>
-          <w:rFonts w:ascii="Times New Roman" w:eastAsia="Times New Roman" w:hAnsi="Times New Roman" w:cs="Times New Roman"/>
-          <w:i/>
-          <w:sz w:val="26"/>
-          <w:szCs w:val="26"/>
-        </w:rPr>
-        <w:t xml:space="preserve"> </w:t>
-      </w:r>
-      <w:proofErr w:type="spellStart"/>
-      <w:r>
-        <w:rPr>
-          <w:rFonts w:ascii="Times New Roman" w:eastAsia="Times New Roman" w:hAnsi="Times New Roman" w:cs="Times New Roman"/>
-          <w:i/>
-          <w:sz w:val="26"/>
-          <w:szCs w:val="26"/>
-        </w:rPr>
-        <w:t>Kỳ</w:t>
-      </w:r>
-      <w:proofErr w:type="spellEnd"/>
-      <w:r>
-        <w:rPr>
-          <w:rFonts w:ascii="Times New Roman" w:eastAsia="Times New Roman" w:hAnsi="Times New Roman" w:cs="Times New Roman"/>
-          <w:i/>
-          <w:sz w:val="26"/>
-          <w:szCs w:val="26"/>
-        </w:rPr>
-        <w:t xml:space="preserve"> Java</w:t>
+        <w:t>Báo Cáo Đồ Án Cuối Kỳ Java</w:t>
       </w:r>
     </w:p>
     <w:p>
@@ -229,29 +118,8 @@
           <w:numId w:val="33"/>
         </w:numPr>
       </w:pPr>
-      <w:proofErr w:type="spellStart"/>
       <w:r>
-        <w:t>Thông</w:t>
-      </w:r>
-      <w:proofErr w:type="spellEnd"/>
-      <w:r>
-        <w:t xml:space="preserve"> Tin </w:t>
-      </w:r>
-      <w:proofErr w:type="spellStart"/>
-      <w:r>
-        <w:t>Giáo</w:t>
-      </w:r>
-      <w:proofErr w:type="spellEnd"/>
-      <w:r>
-        <w:t xml:space="preserve"> </w:t>
-      </w:r>
-      <w:proofErr w:type="spellStart"/>
-      <w:r>
-        <w:t>Viên</w:t>
-      </w:r>
-      <w:proofErr w:type="spellEnd"/>
-      <w:r>
-        <w:t>:</w:t>
+        <w:t>Thông Tin Giáo Viên:</w:t>
       </w:r>
     </w:p>
     <w:p>
@@ -282,19 +150,8 @@
           <w:sz w:val="26"/>
           <w:szCs w:val="26"/>
         </w:rPr>
-        <w:t xml:space="preserve">Nguyễn Văn </w:t>
+        <w:t>Nguyễn Văn Khiết</w:t>
       </w:r>
-      <w:proofErr w:type="spellStart"/>
-      <w:r>
-        <w:rPr>
-          <w:rFonts w:ascii="Times New Roman" w:hAnsi="Times New Roman" w:cs="Times New Roman"/>
-          <w:b/>
-          <w:sz w:val="26"/>
-          <w:szCs w:val="26"/>
-        </w:rPr>
-        <w:t>Khiết</w:t>
-      </w:r>
-      <w:proofErr w:type="spellEnd"/>
     </w:p>
     <w:p>
       <w:pPr>
@@ -309,131 +166,13 @@
           <w:szCs w:val="26"/>
         </w:rPr>
       </w:pPr>
-      <w:proofErr w:type="spellStart"/>
       <w:r>
         <w:rPr>
           <w:rFonts w:ascii="Times New Roman" w:hAnsi="Times New Roman" w:cs="Times New Roman"/>
           <w:sz w:val="26"/>
           <w:szCs w:val="26"/>
         </w:rPr>
-        <w:t>Trường</w:t>
-      </w:r>
-      <w:proofErr w:type="spellEnd"/>
-      <w:r>
-        <w:rPr>
-          <w:rFonts w:ascii="Times New Roman" w:hAnsi="Times New Roman" w:cs="Times New Roman"/>
-          <w:sz w:val="26"/>
-          <w:szCs w:val="26"/>
-        </w:rPr>
-        <w:t xml:space="preserve">:  </w:t>
-      </w:r>
-      <w:proofErr w:type="spellStart"/>
-      <w:r>
-        <w:rPr>
-          <w:rFonts w:ascii="Times New Roman" w:hAnsi="Times New Roman" w:cs="Times New Roman"/>
-          <w:sz w:val="26"/>
-          <w:szCs w:val="26"/>
-        </w:rPr>
-        <w:t>Đại</w:t>
-      </w:r>
-      <w:proofErr w:type="spellEnd"/>
-      <w:r>
-        <w:rPr>
-          <w:rFonts w:ascii="Times New Roman" w:hAnsi="Times New Roman" w:cs="Times New Roman"/>
-          <w:sz w:val="26"/>
-          <w:szCs w:val="26"/>
-        </w:rPr>
-        <w:t xml:space="preserve"> </w:t>
-      </w:r>
-      <w:proofErr w:type="spellStart"/>
-      <w:r>
-        <w:rPr>
-          <w:rFonts w:ascii="Times New Roman" w:hAnsi="Times New Roman" w:cs="Times New Roman"/>
-          <w:sz w:val="26"/>
-          <w:szCs w:val="26"/>
-        </w:rPr>
-        <w:t>Học</w:t>
-      </w:r>
-      <w:proofErr w:type="spellEnd"/>
-      <w:r>
-        <w:rPr>
-          <w:rFonts w:ascii="Times New Roman" w:hAnsi="Times New Roman" w:cs="Times New Roman"/>
-          <w:sz w:val="26"/>
-          <w:szCs w:val="26"/>
-        </w:rPr>
-        <w:t xml:space="preserve"> </w:t>
-      </w:r>
-      <w:proofErr w:type="spellStart"/>
-      <w:r>
-        <w:rPr>
-          <w:rFonts w:ascii="Times New Roman" w:hAnsi="Times New Roman" w:cs="Times New Roman"/>
-          <w:sz w:val="26"/>
-          <w:szCs w:val="26"/>
-        </w:rPr>
-        <w:t>Khoa</w:t>
-      </w:r>
-      <w:proofErr w:type="spellEnd"/>
-      <w:r>
-        <w:rPr>
-          <w:rFonts w:ascii="Times New Roman" w:hAnsi="Times New Roman" w:cs="Times New Roman"/>
-          <w:sz w:val="26"/>
-          <w:szCs w:val="26"/>
-        </w:rPr>
-        <w:t xml:space="preserve"> </w:t>
-      </w:r>
-      <w:proofErr w:type="spellStart"/>
-      <w:r>
-        <w:rPr>
-          <w:rFonts w:ascii="Times New Roman" w:hAnsi="Times New Roman" w:cs="Times New Roman"/>
-          <w:sz w:val="26"/>
-          <w:szCs w:val="26"/>
-        </w:rPr>
-        <w:t>Học</w:t>
-      </w:r>
-      <w:proofErr w:type="spellEnd"/>
-      <w:r>
-        <w:rPr>
-          <w:rFonts w:ascii="Times New Roman" w:hAnsi="Times New Roman" w:cs="Times New Roman"/>
-          <w:sz w:val="26"/>
-          <w:szCs w:val="26"/>
-        </w:rPr>
-        <w:t xml:space="preserve"> </w:t>
-      </w:r>
-      <w:proofErr w:type="spellStart"/>
-      <w:r>
-        <w:rPr>
-          <w:rFonts w:ascii="Times New Roman" w:hAnsi="Times New Roman" w:cs="Times New Roman"/>
-          <w:sz w:val="26"/>
-          <w:szCs w:val="26"/>
-        </w:rPr>
-        <w:t>Tự</w:t>
-      </w:r>
-      <w:proofErr w:type="spellEnd"/>
-      <w:r>
-        <w:rPr>
-          <w:rFonts w:ascii="Times New Roman" w:hAnsi="Times New Roman" w:cs="Times New Roman"/>
-          <w:sz w:val="26"/>
-          <w:szCs w:val="26"/>
-        </w:rPr>
-        <w:t xml:space="preserve"> </w:t>
-      </w:r>
-      <w:proofErr w:type="spellStart"/>
-      <w:r>
-        <w:rPr>
-          <w:rFonts w:ascii="Times New Roman" w:hAnsi="Times New Roman" w:cs="Times New Roman"/>
-          <w:sz w:val="26"/>
-          <w:szCs w:val="26"/>
-        </w:rPr>
-        <w:t>Nhiên</w:t>
-      </w:r>
-      <w:proofErr w:type="spellEnd"/>
-      <w:r>
-        <w:rPr>
-          <w:rFonts w:ascii="Times New Roman" w:hAnsi="Times New Roman" w:cs="Times New Roman"/>
-          <w:sz w:val="26"/>
-          <w:szCs w:val="26"/>
-        </w:rPr>
-        <w:t xml:space="preserve"> TPHCM</w:t>
+        <w:t>Trường:  Đại Học Khoa Học Tự Nhiên TPHCM</w:t>
       </w:r>
     </w:p>
     <w:p>
@@ -449,77 +188,13 @@
           <w:szCs w:val="26"/>
         </w:rPr>
       </w:pPr>
-      <w:proofErr w:type="spellStart"/>
       <w:r>
         <w:rPr>
           <w:rFonts w:ascii="Times New Roman" w:hAnsi="Times New Roman" w:cs="Times New Roman"/>
           <w:sz w:val="26"/>
           <w:szCs w:val="26"/>
         </w:rPr>
-        <w:t>Khoa</w:t>
-      </w:r>
-      <w:proofErr w:type="spellEnd"/>
-      <w:r>
-        <w:rPr>
-          <w:rFonts w:ascii="Times New Roman" w:hAnsi="Times New Roman" w:cs="Times New Roman"/>
-          <w:sz w:val="26"/>
-          <w:szCs w:val="26"/>
-        </w:rPr>
-        <w:t xml:space="preserve">: </w:t>
-      </w:r>
-      <w:proofErr w:type="spellStart"/>
-      <w:r>
-        <w:rPr>
-          <w:rFonts w:ascii="Times New Roman" w:hAnsi="Times New Roman" w:cs="Times New Roman"/>
-          <w:sz w:val="26"/>
-          <w:szCs w:val="26"/>
-        </w:rPr>
-        <w:t>Công</w:t>
-      </w:r>
-      <w:proofErr w:type="spellEnd"/>
-      <w:r>
-        <w:rPr>
-          <w:rFonts w:ascii="Times New Roman" w:hAnsi="Times New Roman" w:cs="Times New Roman"/>
-          <w:sz w:val="26"/>
-          <w:szCs w:val="26"/>
-        </w:rPr>
-        <w:t xml:space="preserve"> </w:t>
-      </w:r>
-      <w:proofErr w:type="spellStart"/>
-      <w:r>
-        <w:rPr>
-          <w:rFonts w:ascii="Times New Roman" w:hAnsi="Times New Roman" w:cs="Times New Roman"/>
-          <w:sz w:val="26"/>
-          <w:szCs w:val="26"/>
-        </w:rPr>
-        <w:t>Nghệ</w:t>
-      </w:r>
-      <w:proofErr w:type="spellEnd"/>
-      <w:r>
-        <w:rPr>
-          <w:rFonts w:ascii="Times New Roman" w:hAnsi="Times New Roman" w:cs="Times New Roman"/>
-          <w:sz w:val="26"/>
-          <w:szCs w:val="26"/>
-        </w:rPr>
-        <w:t xml:space="preserve"> </w:t>
-      </w:r>
-      <w:proofErr w:type="spellStart"/>
-      <w:r>
-        <w:rPr>
-          <w:rFonts w:ascii="Times New Roman" w:hAnsi="Times New Roman" w:cs="Times New Roman"/>
-          <w:sz w:val="26"/>
-          <w:szCs w:val="26"/>
-        </w:rPr>
-        <w:t>Thông</w:t>
-      </w:r>
-      <w:proofErr w:type="spellEnd"/>
-      <w:r>
-        <w:rPr>
-          <w:rFonts w:ascii="Times New Roman" w:hAnsi="Times New Roman" w:cs="Times New Roman"/>
-          <w:sz w:val="26"/>
-          <w:szCs w:val="26"/>
-        </w:rPr>
-        <w:t xml:space="preserve"> Tin</w:t>
+        <w:t>Khoa: Công Nghệ Thông Tin</w:t>
       </w:r>
     </w:p>
     <w:p>
@@ -535,95 +210,13 @@
           <w:szCs w:val="26"/>
         </w:rPr>
       </w:pPr>
-      <w:proofErr w:type="spellStart"/>
       <w:r>
         <w:rPr>
           <w:rFonts w:ascii="Times New Roman" w:hAnsi="Times New Roman" w:cs="Times New Roman"/>
           <w:sz w:val="26"/>
           <w:szCs w:val="26"/>
         </w:rPr>
-        <w:t>Môn</w:t>
-      </w:r>
-      <w:proofErr w:type="spellEnd"/>
-      <w:r>
-        <w:rPr>
-          <w:rFonts w:ascii="Times New Roman" w:hAnsi="Times New Roman" w:cs="Times New Roman"/>
-          <w:sz w:val="26"/>
-          <w:szCs w:val="26"/>
-        </w:rPr>
-        <w:t xml:space="preserve">: </w:t>
-      </w:r>
-      <w:proofErr w:type="spellStart"/>
-      <w:r>
-        <w:rPr>
-          <w:rFonts w:ascii="Times New Roman" w:hAnsi="Times New Roman" w:cs="Times New Roman"/>
-          <w:sz w:val="26"/>
-          <w:szCs w:val="26"/>
-        </w:rPr>
-        <w:t>Lập</w:t>
-      </w:r>
-      <w:proofErr w:type="spellEnd"/>
-      <w:r>
-        <w:rPr>
-          <w:rFonts w:ascii="Times New Roman" w:hAnsi="Times New Roman" w:cs="Times New Roman"/>
-          <w:sz w:val="26"/>
-          <w:szCs w:val="26"/>
-        </w:rPr>
-        <w:t xml:space="preserve"> </w:t>
-      </w:r>
-      <w:proofErr w:type="spellStart"/>
-      <w:r>
-        <w:rPr>
-          <w:rFonts w:ascii="Times New Roman" w:hAnsi="Times New Roman" w:cs="Times New Roman"/>
-          <w:sz w:val="26"/>
-          <w:szCs w:val="26"/>
-        </w:rPr>
-        <w:t>Trình</w:t>
-      </w:r>
-      <w:proofErr w:type="spellEnd"/>
-      <w:r>
-        <w:rPr>
-          <w:rFonts w:ascii="Times New Roman" w:hAnsi="Times New Roman" w:cs="Times New Roman"/>
-          <w:sz w:val="26"/>
-          <w:szCs w:val="26"/>
-        </w:rPr>
-        <w:t xml:space="preserve"> </w:t>
-      </w:r>
-      <w:proofErr w:type="spellStart"/>
-      <w:r>
-        <w:rPr>
-          <w:rFonts w:ascii="Times New Roman" w:hAnsi="Times New Roman" w:cs="Times New Roman"/>
-          <w:sz w:val="26"/>
-          <w:szCs w:val="26"/>
-        </w:rPr>
-        <w:t>Ứng</w:t>
-      </w:r>
-      <w:proofErr w:type="spellEnd"/>
-      <w:r>
-        <w:rPr>
-          <w:rFonts w:ascii="Times New Roman" w:hAnsi="Times New Roman" w:cs="Times New Roman"/>
-          <w:sz w:val="26"/>
-          <w:szCs w:val="26"/>
-        </w:rPr>
-        <w:t xml:space="preserve"> </w:t>
-      </w:r>
-      <w:proofErr w:type="spellStart"/>
-      <w:r>
-        <w:rPr>
-          <w:rFonts w:ascii="Times New Roman" w:hAnsi="Times New Roman" w:cs="Times New Roman"/>
-          <w:sz w:val="26"/>
-          <w:szCs w:val="26"/>
-        </w:rPr>
-        <w:t>Dụng</w:t>
-      </w:r>
-      <w:proofErr w:type="spellEnd"/>
-      <w:r>
-        <w:rPr>
-          <w:rFonts w:ascii="Times New Roman" w:hAnsi="Times New Roman" w:cs="Times New Roman"/>
-          <w:sz w:val="26"/>
-          <w:szCs w:val="26"/>
-        </w:rPr>
-        <w:t xml:space="preserve"> Java</w:t>
+        <w:t>Môn: Lập Trình Ứng Dụng Java</w:t>
       </w:r>
     </w:p>
     <w:p>
@@ -639,23 +232,13 @@
           <w:szCs w:val="26"/>
         </w:rPr>
       </w:pPr>
-      <w:proofErr w:type="spellStart"/>
       <w:r>
         <w:rPr>
           <w:rFonts w:ascii="Times New Roman" w:hAnsi="Times New Roman" w:cs="Times New Roman"/>
           <w:sz w:val="26"/>
           <w:szCs w:val="26"/>
         </w:rPr>
-        <w:t>Lớp</w:t>
-      </w:r>
-      <w:proofErr w:type="spellEnd"/>
-      <w:r>
-        <w:rPr>
-          <w:rFonts w:ascii="Times New Roman" w:hAnsi="Times New Roman" w:cs="Times New Roman"/>
-          <w:sz w:val="26"/>
-          <w:szCs w:val="26"/>
-        </w:rPr>
-        <w:t>: TH2008/3</w:t>
+        <w:t>Lớp: TH2008/3</w:t>
       </w:r>
     </w:p>
     <w:p>
@@ -667,23 +250,13 @@
           <w:szCs w:val="26"/>
         </w:rPr>
       </w:pPr>
-      <w:proofErr w:type="spellStart"/>
       <w:r>
         <w:rPr>
           <w:rFonts w:ascii="Times New Roman" w:eastAsia="Times New Roman" w:hAnsi="Times New Roman" w:cs="Times New Roman"/>
           <w:sz w:val="26"/>
           <w:szCs w:val="26"/>
         </w:rPr>
-        <w:t>Thông</w:t>
-      </w:r>
-      <w:proofErr w:type="spellEnd"/>
-      <w:r>
-        <w:rPr>
-          <w:rFonts w:ascii="Times New Roman" w:eastAsia="Times New Roman" w:hAnsi="Times New Roman" w:cs="Times New Roman"/>
-          <w:sz w:val="26"/>
-          <w:szCs w:val="26"/>
-        </w:rPr>
-        <w:t xml:space="preserve"> </w:t>
+        <w:t xml:space="preserve">Thông </w:t>
       </w:r>
       <w:r>
         <w:rPr>
@@ -691,25 +264,7 @@
           <w:sz w:val="26"/>
           <w:szCs w:val="26"/>
         </w:rPr>
-        <w:t xml:space="preserve">Tin </w:t>
-      </w:r>
-      <w:proofErr w:type="spellStart"/>
-      <w:r>
-        <w:rPr>
-          <w:rFonts w:ascii="Times New Roman" w:eastAsia="Times New Roman" w:hAnsi="Times New Roman" w:cs="Times New Roman"/>
-          <w:sz w:val="26"/>
-          <w:szCs w:val="26"/>
-        </w:rPr>
-        <w:t>Nhóm</w:t>
-      </w:r>
-      <w:proofErr w:type="spellEnd"/>
-      <w:r>
-        <w:rPr>
-          <w:rFonts w:ascii="Times New Roman" w:eastAsia="Times New Roman" w:hAnsi="Times New Roman" w:cs="Times New Roman"/>
-          <w:sz w:val="26"/>
-          <w:szCs w:val="26"/>
-        </w:rPr>
-        <w:t>:</w:t>
+        <w:t>Tin Nhóm:</w:t>
       </w:r>
     </w:p>
     <w:p/>
@@ -769,34 +324,14 @@
                 <w:color w:val="FFFFFF" w:themeColor="background1"/>
               </w:rPr>
             </w:pPr>
-            <w:proofErr w:type="spellStart"/>
             <w:r>
               <w:rPr>
                 <w:rFonts w:ascii="Times New Roman" w:hAnsi="Times New Roman" w:cs="Times New Roman"/>
                 <w:b/>
                 <w:color w:val="FFFFFF" w:themeColor="background1"/>
               </w:rPr>
-              <w:t>Họ</w:t>
+              <w:t>Họ Tên</w:t>
             </w:r>
-            <w:proofErr w:type="spellEnd"/>
-            <w:r>
-              <w:rPr>
-                <w:rFonts w:ascii="Times New Roman" w:hAnsi="Times New Roman" w:cs="Times New Roman"/>
-                <w:b/>
-                <w:color w:val="FFFFFF" w:themeColor="background1"/>
-              </w:rPr>
-              <w:t xml:space="preserve"> </w:t>
-            </w:r>
-            <w:proofErr w:type="spellStart"/>
-            <w:r>
-              <w:rPr>
-                <w:rFonts w:ascii="Times New Roman" w:hAnsi="Times New Roman" w:cs="Times New Roman"/>
-                <w:b/>
-                <w:color w:val="FFFFFF" w:themeColor="background1"/>
-              </w:rPr>
-              <w:t>Tên</w:t>
-            </w:r>
-            <w:proofErr w:type="spellEnd"/>
           </w:p>
         </w:tc>
         <w:tc>
@@ -921,7 +456,6 @@
                 <w:szCs w:val="26"/>
               </w:rPr>
             </w:pPr>
-            <w:proofErr w:type="spellStart"/>
             <w:r>
               <w:rPr>
                 <w:rFonts w:ascii="Times New Roman" w:eastAsia="Times New Roman" w:hAnsi="Times New Roman" w:cs="Times New Roman"/>
@@ -931,43 +465,7 @@
                 <w:sz w:val="26"/>
                 <w:szCs w:val="26"/>
               </w:rPr>
-              <w:t>Trần</w:t>
-            </w:r>
-            <w:proofErr w:type="spellEnd"/>
-            <w:r>
-              <w:rPr>
-                <w:rFonts w:ascii="Times New Roman" w:eastAsia="Times New Roman" w:hAnsi="Times New Roman" w:cs="Times New Roman"/>
-                <w:b/>
-                <w:bCs/>
-                <w:color w:val="000000"/>
-                <w:sz w:val="26"/>
-                <w:szCs w:val="26"/>
-              </w:rPr>
-              <w:t xml:space="preserve"> </w:t>
-            </w:r>
-            <w:proofErr w:type="spellStart"/>
-            <w:r>
-              <w:rPr>
-                <w:rFonts w:ascii="Times New Roman" w:eastAsia="Times New Roman" w:hAnsi="Times New Roman" w:cs="Times New Roman"/>
-                <w:b/>
-                <w:bCs/>
-                <w:color w:val="000000"/>
-                <w:sz w:val="26"/>
-                <w:szCs w:val="26"/>
-              </w:rPr>
-              <w:t>Hưng</w:t>
-            </w:r>
-            <w:proofErr w:type="spellEnd"/>
-            <w:r>
-              <w:rPr>
-                <w:rFonts w:ascii="Times New Roman" w:eastAsia="Times New Roman" w:hAnsi="Times New Roman" w:cs="Times New Roman"/>
-                <w:b/>
-                <w:bCs/>
-                <w:color w:val="000000"/>
-                <w:sz w:val="26"/>
-                <w:szCs w:val="26"/>
-              </w:rPr>
-              <w:t xml:space="preserve"> Thuận</w:t>
+              <w:t>Trần Hưng Thuận</w:t>
             </w:r>
           </w:p>
         </w:tc>
@@ -1113,7 +611,6 @@
                 <w:szCs w:val="26"/>
               </w:rPr>
             </w:pPr>
-            <w:proofErr w:type="spellStart"/>
             <w:r>
               <w:rPr>
                 <w:rFonts w:ascii="Times New Roman" w:eastAsia="Times New Roman" w:hAnsi="Times New Roman" w:cs="Times New Roman"/>
@@ -1123,43 +620,7 @@
                 <w:sz w:val="26"/>
                 <w:szCs w:val="26"/>
               </w:rPr>
-              <w:t>Phan</w:t>
-            </w:r>
-            <w:proofErr w:type="spellEnd"/>
-            <w:r>
-              <w:rPr>
-                <w:rFonts w:ascii="Times New Roman" w:eastAsia="Times New Roman" w:hAnsi="Times New Roman" w:cs="Times New Roman"/>
-                <w:b/>
-                <w:bCs/>
-                <w:color w:val="000000"/>
-                <w:sz w:val="26"/>
-                <w:szCs w:val="26"/>
-              </w:rPr>
-              <w:t xml:space="preserve"> </w:t>
-            </w:r>
-            <w:proofErr w:type="spellStart"/>
-            <w:r>
-              <w:rPr>
-                <w:rFonts w:ascii="Times New Roman" w:eastAsia="Times New Roman" w:hAnsi="Times New Roman" w:cs="Times New Roman"/>
-                <w:b/>
-                <w:bCs/>
-                <w:color w:val="000000"/>
-                <w:sz w:val="26"/>
-                <w:szCs w:val="26"/>
-              </w:rPr>
-              <w:t>Nhật</w:t>
-            </w:r>
-            <w:proofErr w:type="spellEnd"/>
-            <w:r>
-              <w:rPr>
-                <w:rFonts w:ascii="Times New Roman" w:eastAsia="Times New Roman" w:hAnsi="Times New Roman" w:cs="Times New Roman"/>
-                <w:b/>
-                <w:bCs/>
-                <w:color w:val="000000"/>
-                <w:sz w:val="26"/>
-                <w:szCs w:val="26"/>
-              </w:rPr>
-              <w:t xml:space="preserve"> Tiến</w:t>
+              <w:t>Phan Nhật Tiến</w:t>
             </w:r>
           </w:p>
         </w:tc>
@@ -1316,45 +777,8 @@
                 <w:sz w:val="26"/>
                 <w:szCs w:val="26"/>
               </w:rPr>
-              <w:t xml:space="preserve">Huỳnh </w:t>
+              <w:t>Huỳnh Công Toàn</w:t>
             </w:r>
-            <w:proofErr w:type="spellStart"/>
-            <w:r>
-              <w:rPr>
-                <w:rFonts w:ascii="Times New Roman" w:eastAsia="Times New Roman" w:hAnsi="Times New Roman" w:cs="Times New Roman"/>
-                <w:b/>
-                <w:bCs/>
-                <w:color w:val="000000"/>
-                <w:sz w:val="26"/>
-                <w:szCs w:val="26"/>
-              </w:rPr>
-              <w:t>Công</w:t>
-            </w:r>
-            <w:proofErr w:type="spellEnd"/>
-            <w:r>
-              <w:rPr>
-                <w:rFonts w:ascii="Times New Roman" w:eastAsia="Times New Roman" w:hAnsi="Times New Roman" w:cs="Times New Roman"/>
-                <w:b/>
-                <w:bCs/>
-                <w:color w:val="000000"/>
-                <w:sz w:val="26"/>
-                <w:szCs w:val="26"/>
-              </w:rPr>
-              <w:t xml:space="preserve"> </w:t>
-            </w:r>
-            <w:proofErr w:type="spellStart"/>
-            <w:r>
-              <w:rPr>
-                <w:rFonts w:ascii="Times New Roman" w:eastAsia="Times New Roman" w:hAnsi="Times New Roman" w:cs="Times New Roman"/>
-                <w:b/>
-                <w:bCs/>
-                <w:color w:val="000000"/>
-                <w:sz w:val="26"/>
-                <w:szCs w:val="26"/>
-              </w:rPr>
-              <w:t>Toàn</w:t>
-            </w:r>
-            <w:proofErr w:type="spellEnd"/>
           </w:p>
         </w:tc>
         <w:tc>
@@ -1435,106 +859,22 @@
           <w:szCs w:val="26"/>
         </w:rPr>
       </w:pPr>
-      <w:proofErr w:type="spellStart"/>
       <w:r>
         <w:rPr>
           <w:rFonts w:ascii="Times New Roman" w:eastAsia="Times New Roman" w:hAnsi="Times New Roman" w:cs="Times New Roman"/>
           <w:sz w:val="26"/>
           <w:szCs w:val="26"/>
         </w:rPr>
-        <w:t>Phân</w:t>
+        <w:t>Phân Chia</w:t>
       </w:r>
-      <w:proofErr w:type="spellEnd"/>
       <w:r>
         <w:rPr>
           <w:rFonts w:ascii="Times New Roman" w:eastAsia="Times New Roman" w:hAnsi="Times New Roman" w:cs="Times New Roman"/>
           <w:sz w:val="26"/>
           <w:szCs w:val="26"/>
         </w:rPr>
-        <w:t xml:space="preserve"> </w:t>
+        <w:t xml:space="preserve"> Công Việc Trong Nhóm</w:t>
       </w:r>
-      <w:proofErr w:type="spellStart"/>
-      <w:r>
-        <w:rPr>
-          <w:rFonts w:ascii="Times New Roman" w:eastAsia="Times New Roman" w:hAnsi="Times New Roman" w:cs="Times New Roman"/>
-          <w:sz w:val="26"/>
-          <w:szCs w:val="26"/>
-        </w:rPr>
-        <w:t>Chia</w:t>
-      </w:r>
-      <w:proofErr w:type="spellEnd"/>
-      <w:r>
-        <w:rPr>
-          <w:rFonts w:ascii="Times New Roman" w:eastAsia="Times New Roman" w:hAnsi="Times New Roman" w:cs="Times New Roman"/>
-          <w:sz w:val="26"/>
-          <w:szCs w:val="26"/>
-        </w:rPr>
-        <w:t xml:space="preserve"> </w:t>
-      </w:r>
-      <w:proofErr w:type="spellStart"/>
-      <w:r>
-        <w:rPr>
-          <w:rFonts w:ascii="Times New Roman" w:eastAsia="Times New Roman" w:hAnsi="Times New Roman" w:cs="Times New Roman"/>
-          <w:sz w:val="26"/>
-          <w:szCs w:val="26"/>
-        </w:rPr>
-        <w:t>Công</w:t>
-      </w:r>
-      <w:proofErr w:type="spellEnd"/>
-      <w:r>
-        <w:rPr>
-          <w:rFonts w:ascii="Times New Roman" w:eastAsia="Times New Roman" w:hAnsi="Times New Roman" w:cs="Times New Roman"/>
-          <w:sz w:val="26"/>
-          <w:szCs w:val="26"/>
-        </w:rPr>
-        <w:t xml:space="preserve"> </w:t>
-      </w:r>
-      <w:proofErr w:type="spellStart"/>
-      <w:r>
-        <w:rPr>
-          <w:rFonts w:ascii="Times New Roman" w:eastAsia="Times New Roman" w:hAnsi="Times New Roman" w:cs="Times New Roman"/>
-          <w:sz w:val="26"/>
-          <w:szCs w:val="26"/>
-        </w:rPr>
-        <w:t>Việc</w:t>
-      </w:r>
-      <w:proofErr w:type="spellEnd"/>
-      <w:r>
-        <w:rPr>
-          <w:rFonts w:ascii="Times New Roman" w:eastAsia="Times New Roman" w:hAnsi="Times New Roman" w:cs="Times New Roman"/>
-          <w:sz w:val="26"/>
-          <w:szCs w:val="26"/>
-        </w:rPr>
-        <w:t xml:space="preserve"> </w:t>
-      </w:r>
-      <w:proofErr w:type="spellStart"/>
-      <w:r>
-        <w:rPr>
-          <w:rFonts w:ascii="Times New Roman" w:eastAsia="Times New Roman" w:hAnsi="Times New Roman" w:cs="Times New Roman"/>
-          <w:sz w:val="26"/>
-          <w:szCs w:val="26"/>
-        </w:rPr>
-        <w:t>Trong</w:t>
-      </w:r>
-      <w:proofErr w:type="spellEnd"/>
-      <w:r>
-        <w:rPr>
-          <w:rFonts w:ascii="Times New Roman" w:eastAsia="Times New Roman" w:hAnsi="Times New Roman" w:cs="Times New Roman"/>
-          <w:sz w:val="26"/>
-          <w:szCs w:val="26"/>
-        </w:rPr>
-        <w:t xml:space="preserve"> </w:t>
-      </w:r>
-      <w:proofErr w:type="spellStart"/>
-      <w:r>
-        <w:rPr>
-          <w:rFonts w:ascii="Times New Roman" w:eastAsia="Times New Roman" w:hAnsi="Times New Roman" w:cs="Times New Roman"/>
-          <w:sz w:val="26"/>
-          <w:szCs w:val="26"/>
-        </w:rPr>
-        <w:t>Nhóm</w:t>
-      </w:r>
-      <w:proofErr w:type="spellEnd"/>
       <w:r>
         <w:rPr>
           <w:rFonts w:ascii="Times New Roman" w:eastAsia="Times New Roman" w:hAnsi="Times New Roman" w:cs="Times New Roman"/>
@@ -1605,34 +945,14 @@
                 <w:szCs w:val="26"/>
               </w:rPr>
             </w:pPr>
-            <w:proofErr w:type="spellStart"/>
             <w:r>
               <w:rPr>
                 <w:rFonts w:ascii="Times New Roman" w:hAnsi="Times New Roman" w:cs="Times New Roman"/>
                 <w:sz w:val="26"/>
                 <w:szCs w:val="26"/>
               </w:rPr>
-              <w:t>Họ</w:t>
+              <w:t>Họ Tên</w:t>
             </w:r>
-            <w:proofErr w:type="spellEnd"/>
-            <w:r>
-              <w:rPr>
-                <w:rFonts w:ascii="Times New Roman" w:hAnsi="Times New Roman" w:cs="Times New Roman"/>
-                <w:sz w:val="26"/>
-                <w:szCs w:val="26"/>
-              </w:rPr>
-              <w:t xml:space="preserve"> </w:t>
-            </w:r>
-            <w:proofErr w:type="spellStart"/>
-            <w:r>
-              <w:rPr>
-                <w:rFonts w:ascii="Times New Roman" w:hAnsi="Times New Roman" w:cs="Times New Roman"/>
-                <w:sz w:val="26"/>
-                <w:szCs w:val="26"/>
-              </w:rPr>
-              <w:t>Tên</w:t>
-            </w:r>
-            <w:proofErr w:type="spellEnd"/>
           </w:p>
         </w:tc>
         <w:tc>
@@ -1648,34 +968,14 @@
                 <w:szCs w:val="26"/>
               </w:rPr>
             </w:pPr>
-            <w:proofErr w:type="spellStart"/>
             <w:r>
               <w:rPr>
                 <w:rFonts w:ascii="Times New Roman" w:hAnsi="Times New Roman" w:cs="Times New Roman"/>
                 <w:sz w:val="26"/>
                 <w:szCs w:val="26"/>
               </w:rPr>
-              <w:t>Công</w:t>
+              <w:t>Công Việc</w:t>
             </w:r>
-            <w:proofErr w:type="spellEnd"/>
-            <w:r>
-              <w:rPr>
-                <w:rFonts w:ascii="Times New Roman" w:hAnsi="Times New Roman" w:cs="Times New Roman"/>
-                <w:sz w:val="26"/>
-                <w:szCs w:val="26"/>
-              </w:rPr>
-              <w:t xml:space="preserve"> </w:t>
-            </w:r>
-            <w:proofErr w:type="spellStart"/>
-            <w:r>
-              <w:rPr>
-                <w:rFonts w:ascii="Times New Roman" w:hAnsi="Times New Roman" w:cs="Times New Roman"/>
-                <w:sz w:val="26"/>
-                <w:szCs w:val="26"/>
-              </w:rPr>
-              <w:t>Việc</w:t>
-            </w:r>
-            <w:proofErr w:type="spellEnd"/>
           </w:p>
         </w:tc>
       </w:tr>
@@ -1726,7 +1026,6 @@
                 <w:szCs w:val="26"/>
               </w:rPr>
             </w:pPr>
-            <w:proofErr w:type="spellStart"/>
             <w:r>
               <w:rPr>
                 <w:rFonts w:ascii="Times New Roman" w:eastAsia="Times New Roman" w:hAnsi="Times New Roman" w:cs="Times New Roman"/>
@@ -1736,43 +1035,7 @@
                 <w:sz w:val="26"/>
                 <w:szCs w:val="26"/>
               </w:rPr>
-              <w:t>Trần</w:t>
-            </w:r>
-            <w:proofErr w:type="spellEnd"/>
-            <w:r>
-              <w:rPr>
-                <w:rFonts w:ascii="Times New Roman" w:eastAsia="Times New Roman" w:hAnsi="Times New Roman" w:cs="Times New Roman"/>
-                <w:b/>
-                <w:bCs/>
-                <w:color w:val="000000"/>
-                <w:sz w:val="26"/>
-                <w:szCs w:val="26"/>
-              </w:rPr>
-              <w:t xml:space="preserve"> </w:t>
-            </w:r>
-            <w:proofErr w:type="spellStart"/>
-            <w:r>
-              <w:rPr>
-                <w:rFonts w:ascii="Times New Roman" w:eastAsia="Times New Roman" w:hAnsi="Times New Roman" w:cs="Times New Roman"/>
-                <w:b/>
-                <w:bCs/>
-                <w:color w:val="000000"/>
-                <w:sz w:val="26"/>
-                <w:szCs w:val="26"/>
-              </w:rPr>
-              <w:t>Hưng</w:t>
-            </w:r>
-            <w:proofErr w:type="spellEnd"/>
-            <w:r>
-              <w:rPr>
-                <w:rFonts w:ascii="Times New Roman" w:eastAsia="Times New Roman" w:hAnsi="Times New Roman" w:cs="Times New Roman"/>
-                <w:b/>
-                <w:bCs/>
-                <w:color w:val="000000"/>
-                <w:sz w:val="26"/>
-                <w:szCs w:val="26"/>
-              </w:rPr>
-              <w:t xml:space="preserve"> Thuận</w:t>
+              <w:t>Trần Hưng Thuận</w:t>
             </w:r>
           </w:p>
           <w:p>
@@ -1804,59 +1067,13 @@
                 <w:szCs w:val="26"/>
               </w:rPr>
             </w:pPr>
-            <w:proofErr w:type="spellStart"/>
             <w:r>
               <w:rPr>
                 <w:rFonts w:ascii="Times New Roman" w:hAnsi="Times New Roman" w:cs="Times New Roman"/>
                 <w:sz w:val="26"/>
                 <w:szCs w:val="26"/>
               </w:rPr>
-              <w:t>Viết</w:t>
-            </w:r>
-            <w:proofErr w:type="spellEnd"/>
-            <w:r>
-              <w:rPr>
-                <w:rFonts w:ascii="Times New Roman" w:hAnsi="Times New Roman" w:cs="Times New Roman"/>
-                <w:sz w:val="26"/>
-                <w:szCs w:val="26"/>
-              </w:rPr>
-              <w:t xml:space="preserve"> </w:t>
-            </w:r>
-            <w:proofErr w:type="spellStart"/>
-            <w:r>
-              <w:rPr>
-                <w:rFonts w:ascii="Times New Roman" w:hAnsi="Times New Roman" w:cs="Times New Roman"/>
-                <w:sz w:val="26"/>
-                <w:szCs w:val="26"/>
-              </w:rPr>
-              <w:t>kịch</w:t>
-            </w:r>
-            <w:proofErr w:type="spellEnd"/>
-            <w:r>
-              <w:rPr>
-                <w:rFonts w:ascii="Times New Roman" w:hAnsi="Times New Roman" w:cs="Times New Roman"/>
-                <w:sz w:val="26"/>
-                <w:szCs w:val="26"/>
-              </w:rPr>
-              <w:t xml:space="preserve"> </w:t>
-            </w:r>
-            <w:proofErr w:type="spellStart"/>
-            <w:r>
-              <w:rPr>
-                <w:rFonts w:ascii="Times New Roman" w:hAnsi="Times New Roman" w:cs="Times New Roman"/>
-                <w:sz w:val="26"/>
-                <w:szCs w:val="26"/>
-              </w:rPr>
-              <w:t>bản</w:t>
-            </w:r>
-            <w:proofErr w:type="spellEnd"/>
-            <w:r>
-              <w:rPr>
-                <w:rFonts w:ascii="Times New Roman" w:hAnsi="Times New Roman" w:cs="Times New Roman"/>
-                <w:sz w:val="26"/>
-                <w:szCs w:val="26"/>
-              </w:rPr>
-              <w:t>.</w:t>
+              <w:t>Viết kịch bản.</w:t>
             </w:r>
           </w:p>
         </w:tc>
@@ -1919,131 +1136,13 @@
                 <w:szCs w:val="26"/>
               </w:rPr>
             </w:pPr>
-            <w:proofErr w:type="spellStart"/>
             <w:r>
               <w:rPr>
                 <w:rFonts w:ascii="Times New Roman" w:hAnsi="Times New Roman" w:cs="Times New Roman"/>
                 <w:sz w:val="26"/>
                 <w:szCs w:val="26"/>
               </w:rPr>
-              <w:t>Viết</w:t>
-            </w:r>
-            <w:proofErr w:type="spellEnd"/>
-            <w:r>
-              <w:rPr>
-                <w:rFonts w:ascii="Times New Roman" w:hAnsi="Times New Roman" w:cs="Times New Roman"/>
-                <w:sz w:val="26"/>
-                <w:szCs w:val="26"/>
-              </w:rPr>
-              <w:t xml:space="preserve"> </w:t>
-            </w:r>
-            <w:proofErr w:type="spellStart"/>
-            <w:r>
-              <w:rPr>
-                <w:rFonts w:ascii="Times New Roman" w:hAnsi="Times New Roman" w:cs="Times New Roman"/>
-                <w:sz w:val="26"/>
-                <w:szCs w:val="26"/>
-              </w:rPr>
-              <w:t>cấu</w:t>
-            </w:r>
-            <w:proofErr w:type="spellEnd"/>
-            <w:r>
-              <w:rPr>
-                <w:rFonts w:ascii="Times New Roman" w:hAnsi="Times New Roman" w:cs="Times New Roman"/>
-                <w:sz w:val="26"/>
-                <w:szCs w:val="26"/>
-              </w:rPr>
-              <w:t xml:space="preserve"> </w:t>
-            </w:r>
-            <w:proofErr w:type="spellStart"/>
-            <w:r>
-              <w:rPr>
-                <w:rFonts w:ascii="Times New Roman" w:hAnsi="Times New Roman" w:cs="Times New Roman"/>
-                <w:sz w:val="26"/>
-                <w:szCs w:val="26"/>
-              </w:rPr>
-              <w:t>trúc</w:t>
-            </w:r>
-            <w:proofErr w:type="spellEnd"/>
-            <w:r>
-              <w:rPr>
-                <w:rFonts w:ascii="Times New Roman" w:hAnsi="Times New Roman" w:cs="Times New Roman"/>
-                <w:sz w:val="26"/>
-                <w:szCs w:val="26"/>
-              </w:rPr>
-              <w:t xml:space="preserve"> </w:t>
-            </w:r>
-            <w:proofErr w:type="spellStart"/>
-            <w:r>
-              <w:rPr>
-                <w:rFonts w:ascii="Times New Roman" w:hAnsi="Times New Roman" w:cs="Times New Roman"/>
-                <w:sz w:val="26"/>
-                <w:szCs w:val="26"/>
-              </w:rPr>
-              <w:t>thông</w:t>
-            </w:r>
-            <w:proofErr w:type="spellEnd"/>
-            <w:r>
-              <w:rPr>
-                <w:rFonts w:ascii="Times New Roman" w:hAnsi="Times New Roman" w:cs="Times New Roman"/>
-                <w:sz w:val="26"/>
-                <w:szCs w:val="26"/>
-              </w:rPr>
-              <w:t xml:space="preserve"> </w:t>
-            </w:r>
-            <w:proofErr w:type="spellStart"/>
-            <w:r>
-              <w:rPr>
-                <w:rFonts w:ascii="Times New Roman" w:hAnsi="Times New Roman" w:cs="Times New Roman"/>
-                <w:sz w:val="26"/>
-                <w:szCs w:val="26"/>
-              </w:rPr>
-              <w:t>điệp</w:t>
-            </w:r>
-            <w:proofErr w:type="spellEnd"/>
-            <w:r>
-              <w:rPr>
-                <w:rFonts w:ascii="Times New Roman" w:hAnsi="Times New Roman" w:cs="Times New Roman"/>
-                <w:sz w:val="26"/>
-                <w:szCs w:val="26"/>
-              </w:rPr>
-              <w:t xml:space="preserve"> </w:t>
-            </w:r>
-            <w:proofErr w:type="spellStart"/>
-            <w:r>
-              <w:rPr>
-                <w:rFonts w:ascii="Times New Roman" w:hAnsi="Times New Roman" w:cs="Times New Roman"/>
-                <w:sz w:val="26"/>
-                <w:szCs w:val="26"/>
-              </w:rPr>
-              <w:t>trao</w:t>
-            </w:r>
-            <w:proofErr w:type="spellEnd"/>
-            <w:r>
-              <w:rPr>
-                <w:rFonts w:ascii="Times New Roman" w:hAnsi="Times New Roman" w:cs="Times New Roman"/>
-                <w:sz w:val="26"/>
-                <w:szCs w:val="26"/>
-              </w:rPr>
-              <w:t xml:space="preserve"> </w:t>
-            </w:r>
-            <w:proofErr w:type="spellStart"/>
-            <w:r>
-              <w:rPr>
-                <w:rFonts w:ascii="Times New Roman" w:hAnsi="Times New Roman" w:cs="Times New Roman"/>
-                <w:sz w:val="26"/>
-                <w:szCs w:val="26"/>
-              </w:rPr>
-              <w:t>đổi</w:t>
-            </w:r>
-            <w:proofErr w:type="spellEnd"/>
-            <w:r>
-              <w:rPr>
-                <w:rFonts w:ascii="Times New Roman" w:hAnsi="Times New Roman" w:cs="Times New Roman"/>
-                <w:sz w:val="26"/>
-                <w:szCs w:val="26"/>
-              </w:rPr>
-              <w:t>.</w:t>
+              <w:t>Viết cấu trúc thông điệp trao đổi.</w:t>
             </w:r>
           </w:p>
         </w:tc>
@@ -2106,149 +1205,13 @@
                 <w:szCs w:val="26"/>
               </w:rPr>
             </w:pPr>
-            <w:proofErr w:type="spellStart"/>
             <w:r>
               <w:rPr>
                 <w:rFonts w:ascii="Times New Roman" w:hAnsi="Times New Roman" w:cs="Times New Roman"/>
                 <w:sz w:val="26"/>
                 <w:szCs w:val="26"/>
               </w:rPr>
-              <w:t>Viết</w:t>
-            </w:r>
-            <w:proofErr w:type="spellEnd"/>
-            <w:r>
-              <w:rPr>
-                <w:rFonts w:ascii="Times New Roman" w:hAnsi="Times New Roman" w:cs="Times New Roman"/>
-                <w:sz w:val="26"/>
-                <w:szCs w:val="26"/>
-              </w:rPr>
-              <w:t xml:space="preserve"> </w:t>
-            </w:r>
-            <w:proofErr w:type="spellStart"/>
-            <w:r>
-              <w:rPr>
-                <w:rFonts w:ascii="Times New Roman" w:hAnsi="Times New Roman" w:cs="Times New Roman"/>
-                <w:sz w:val="26"/>
-                <w:szCs w:val="26"/>
-              </w:rPr>
-              <w:t>quy</w:t>
-            </w:r>
-            <w:proofErr w:type="spellEnd"/>
-            <w:r>
-              <w:rPr>
-                <w:rFonts w:ascii="Times New Roman" w:hAnsi="Times New Roman" w:cs="Times New Roman"/>
-                <w:sz w:val="26"/>
-                <w:szCs w:val="26"/>
-              </w:rPr>
-              <w:t xml:space="preserve"> </w:t>
-            </w:r>
-            <w:proofErr w:type="spellStart"/>
-            <w:r>
-              <w:rPr>
-                <w:rFonts w:ascii="Times New Roman" w:hAnsi="Times New Roman" w:cs="Times New Roman"/>
-                <w:sz w:val="26"/>
-                <w:szCs w:val="26"/>
-              </w:rPr>
-              <w:t>trình</w:t>
-            </w:r>
-            <w:proofErr w:type="spellEnd"/>
-            <w:r>
-              <w:rPr>
-                <w:rFonts w:ascii="Times New Roman" w:hAnsi="Times New Roman" w:cs="Times New Roman"/>
-                <w:sz w:val="26"/>
-                <w:szCs w:val="26"/>
-              </w:rPr>
-              <w:t xml:space="preserve"> </w:t>
-            </w:r>
-            <w:proofErr w:type="spellStart"/>
-            <w:r>
-              <w:rPr>
-                <w:rFonts w:ascii="Times New Roman" w:hAnsi="Times New Roman" w:cs="Times New Roman"/>
-                <w:sz w:val="26"/>
-                <w:szCs w:val="26"/>
-              </w:rPr>
-              <w:t>xử</w:t>
-            </w:r>
-            <w:proofErr w:type="spellEnd"/>
-            <w:r>
-              <w:rPr>
-                <w:rFonts w:ascii="Times New Roman" w:hAnsi="Times New Roman" w:cs="Times New Roman"/>
-                <w:sz w:val="26"/>
-                <w:szCs w:val="26"/>
-              </w:rPr>
-              <w:t xml:space="preserve"> </w:t>
-            </w:r>
-            <w:proofErr w:type="spellStart"/>
-            <w:r>
-              <w:rPr>
-                <w:rFonts w:ascii="Times New Roman" w:hAnsi="Times New Roman" w:cs="Times New Roman"/>
-                <w:sz w:val="26"/>
-                <w:szCs w:val="26"/>
-              </w:rPr>
-              <w:t>lý</w:t>
-            </w:r>
-            <w:proofErr w:type="spellEnd"/>
-            <w:r>
-              <w:rPr>
-                <w:rFonts w:ascii="Times New Roman" w:hAnsi="Times New Roman" w:cs="Times New Roman"/>
-                <w:sz w:val="26"/>
-                <w:szCs w:val="26"/>
-              </w:rPr>
-              <w:t xml:space="preserve"> </w:t>
-            </w:r>
-            <w:proofErr w:type="spellStart"/>
-            <w:r>
-              <w:rPr>
-                <w:rFonts w:ascii="Times New Roman" w:hAnsi="Times New Roman" w:cs="Times New Roman"/>
-                <w:sz w:val="26"/>
-                <w:szCs w:val="26"/>
-              </w:rPr>
-              <w:t>thông</w:t>
-            </w:r>
-            <w:proofErr w:type="spellEnd"/>
-            <w:r>
-              <w:rPr>
-                <w:rFonts w:ascii="Times New Roman" w:hAnsi="Times New Roman" w:cs="Times New Roman"/>
-                <w:sz w:val="26"/>
-                <w:szCs w:val="26"/>
-              </w:rPr>
-              <w:t xml:space="preserve"> </w:t>
-            </w:r>
-            <w:proofErr w:type="spellStart"/>
-            <w:r>
-              <w:rPr>
-                <w:rFonts w:ascii="Times New Roman" w:hAnsi="Times New Roman" w:cs="Times New Roman"/>
-                <w:sz w:val="26"/>
-                <w:szCs w:val="26"/>
-              </w:rPr>
-              <w:t>điệp</w:t>
-            </w:r>
-            <w:proofErr w:type="spellEnd"/>
-            <w:r>
-              <w:rPr>
-                <w:rFonts w:ascii="Times New Roman" w:hAnsi="Times New Roman" w:cs="Times New Roman"/>
-                <w:sz w:val="26"/>
-                <w:szCs w:val="26"/>
-              </w:rPr>
-              <w:t xml:space="preserve"> </w:t>
-            </w:r>
-            <w:proofErr w:type="spellStart"/>
-            <w:r>
-              <w:rPr>
-                <w:rFonts w:ascii="Times New Roman" w:hAnsi="Times New Roman" w:cs="Times New Roman"/>
-                <w:sz w:val="26"/>
-                <w:szCs w:val="26"/>
-              </w:rPr>
-              <w:t>bên</w:t>
-            </w:r>
-            <w:proofErr w:type="spellEnd"/>
-            <w:r>
-              <w:rPr>
-                <w:rFonts w:ascii="Times New Roman" w:hAnsi="Times New Roman" w:cs="Times New Roman"/>
-                <w:sz w:val="26"/>
-                <w:szCs w:val="26"/>
-              </w:rPr>
-              <w:t xml:space="preserve"> server.</w:t>
+              <w:t>Viết quy trình xử lý thông điệp bên server.</w:t>
             </w:r>
           </w:p>
         </w:tc>
@@ -2311,124 +1274,117 @@
                 <w:szCs w:val="26"/>
               </w:rPr>
             </w:pPr>
-            <w:proofErr w:type="spellStart"/>
             <w:r>
               <w:rPr>
                 <w:rFonts w:ascii="Times New Roman" w:hAnsi="Times New Roman" w:cs="Times New Roman"/>
                 <w:sz w:val="26"/>
                 <w:szCs w:val="26"/>
               </w:rPr>
-              <w:t>Cài</w:t>
+              <w:t xml:space="preserve">Cài đặt quy trình </w:t>
             </w:r>
-            <w:proofErr w:type="spellEnd"/>
             <w:r>
               <w:rPr>
                 <w:rFonts w:ascii="Times New Roman" w:hAnsi="Times New Roman" w:cs="Times New Roman"/>
                 <w:sz w:val="26"/>
                 <w:szCs w:val="26"/>
               </w:rPr>
-              <w:t xml:space="preserve"> </w:t>
+              <w:t xml:space="preserve">xử lý </w:t>
             </w:r>
-            <w:proofErr w:type="spellStart"/>
             <w:r>
               <w:rPr>
                 <w:rFonts w:ascii="Times New Roman" w:hAnsi="Times New Roman" w:cs="Times New Roman"/>
                 <w:sz w:val="26"/>
                 <w:szCs w:val="26"/>
               </w:rPr>
-              <w:t>đặt</w:t>
+              <w:t>thông điệp bên server.</w:t>
             </w:r>
-            <w:proofErr w:type="spellEnd"/>
+          </w:p>
+        </w:tc>
+      </w:tr>
+      <w:tr>
+        <w:trPr>
+          <w:trHeight w:val="33"/>
+          <w:jc w:val="center"/>
+        </w:trPr>
+        <w:tc>
+          <w:tcPr>
+            <w:tcW w:w="1126" w:type="dxa"/>
+            <w:vMerge w:val="restart"/>
+            <w:shd w:val="clear" w:color="auto" w:fill="F2F2F2" w:themeFill="background1" w:themeFillShade="F2"/>
+          </w:tcPr>
+          <w:p>
+            <w:pPr>
+              <w:jc w:val="center"/>
+              <w:rPr>
+                <w:rFonts w:ascii="Times New Roman" w:hAnsi="Times New Roman" w:cs="Times New Roman"/>
+                <w:sz w:val="26"/>
+                <w:szCs w:val="26"/>
+              </w:rPr>
+            </w:pPr>
             <w:r>
               <w:rPr>
                 <w:rFonts w:ascii="Times New Roman" w:hAnsi="Times New Roman" w:cs="Times New Roman"/>
                 <w:sz w:val="26"/>
                 <w:szCs w:val="26"/>
               </w:rPr>
-              <w:t xml:space="preserve"> </w:t>
+              <w:lastRenderedPageBreak/>
+              <w:t>0812515</w:t>
             </w:r>
-            <w:proofErr w:type="spellStart"/>
+          </w:p>
+        </w:tc>
+        <w:tc>
+          <w:tcPr>
+            <w:tcW w:w="2402" w:type="dxa"/>
+            <w:vMerge w:val="restart"/>
+          </w:tcPr>
+          <w:p>
+            <w:pPr>
+              <w:jc w:val="center"/>
+              <w:rPr>
+                <w:rFonts w:ascii="Times New Roman" w:hAnsi="Times New Roman" w:cs="Times New Roman"/>
+                <w:b/>
+                <w:sz w:val="26"/>
+                <w:szCs w:val="26"/>
+              </w:rPr>
+            </w:pPr>
             <w:r>
               <w:rPr>
-                <w:rFonts w:ascii="Times New Roman" w:hAnsi="Times New Roman" w:cs="Times New Roman"/>
-                <w:sz w:val="26"/>
-                <w:szCs w:val="26"/>
-              </w:rPr>
-              <w:t>quy</w:t>
+                <w:rFonts w:ascii="Times New Roman" w:eastAsia="Times New Roman" w:hAnsi="Times New Roman" w:cs="Times New Roman"/>
+                <w:b/>
+                <w:bCs/>
+                <w:color w:val="000000"/>
+                <w:sz w:val="26"/>
+                <w:szCs w:val="26"/>
+              </w:rPr>
+              <w:t>Phan Nhật Tiến</w:t>
             </w:r>
-            <w:proofErr w:type="spellEnd"/>
+          </w:p>
+        </w:tc>
+        <w:tc>
+          <w:tcPr>
+            <w:tcW w:w="4410" w:type="dxa"/>
+          </w:tcPr>
+          <w:p>
+            <w:pPr>
+              <w:pStyle w:val="PlainText"/>
+              <w:numPr>
+                <w:ilvl w:val="0"/>
+                <w:numId w:val="31"/>
+              </w:numPr>
+              <w:rPr>
+                <w:rFonts w:ascii="Times New Roman" w:hAnsi="Times New Roman" w:cs="Times New Roman"/>
+                <w:sz w:val="26"/>
+                <w:szCs w:val="26"/>
+              </w:rPr>
+            </w:pPr>
             <w:r>
               <w:rPr>
                 <w:rFonts w:ascii="Times New Roman" w:hAnsi="Times New Roman" w:cs="Times New Roman"/>
                 <w:sz w:val="26"/>
                 <w:szCs w:val="26"/>
               </w:rPr>
-              <w:t xml:space="preserve"> </w:t>
+              <w:t>Thực hiện các chức năng</w:t>
             </w:r>
-            <w:proofErr w:type="spellStart"/>
-            <w:r>
-              <w:rPr>
-                <w:rFonts w:ascii="Times New Roman" w:hAnsi="Times New Roman" w:cs="Times New Roman"/>
-                <w:sz w:val="26"/>
-                <w:szCs w:val="26"/>
-              </w:rPr>
-              <w:t>trình</w:t>
-            </w:r>
-            <w:proofErr w:type="spellEnd"/>
-            <w:r>
-              <w:rPr>
-                <w:rFonts w:ascii="Times New Roman" w:hAnsi="Times New Roman" w:cs="Times New Roman"/>
-                <w:sz w:val="26"/>
-                <w:szCs w:val="26"/>
-              </w:rPr>
-              <w:t xml:space="preserve"> </w:t>
-            </w:r>
-            <w:proofErr w:type="spellStart"/>
-            <w:r>
-              <w:rPr>
-                <w:rFonts w:ascii="Times New Roman" w:hAnsi="Times New Roman" w:cs="Times New Roman"/>
-                <w:sz w:val="26"/>
-                <w:szCs w:val="26"/>
-              </w:rPr>
-              <w:t>thông</w:t>
-            </w:r>
-            <w:proofErr w:type="spellEnd"/>
-            <w:r>
-              <w:rPr>
-                <w:rFonts w:ascii="Times New Roman" w:hAnsi="Times New Roman" w:cs="Times New Roman"/>
-                <w:sz w:val="26"/>
-                <w:szCs w:val="26"/>
-              </w:rPr>
-              <w:t xml:space="preserve"> </w:t>
-            </w:r>
-            <w:proofErr w:type="spellStart"/>
-            <w:r>
-              <w:rPr>
-                <w:rFonts w:ascii="Times New Roman" w:hAnsi="Times New Roman" w:cs="Times New Roman"/>
-                <w:sz w:val="26"/>
-                <w:szCs w:val="26"/>
-              </w:rPr>
-              <w:t>điệp</w:t>
-            </w:r>
-            <w:proofErr w:type="spellEnd"/>
-            <w:r>
-              <w:rPr>
-                <w:rFonts w:ascii="Times New Roman" w:hAnsi="Times New Roman" w:cs="Times New Roman"/>
-                <w:sz w:val="26"/>
-                <w:szCs w:val="26"/>
-              </w:rPr>
-              <w:t xml:space="preserve"> </w:t>
-            </w:r>
-            <w:proofErr w:type="spellStart"/>
-            <w:r>
-              <w:rPr>
-                <w:rFonts w:ascii="Times New Roman" w:hAnsi="Times New Roman" w:cs="Times New Roman"/>
-                <w:sz w:val="26"/>
-                <w:szCs w:val="26"/>
-              </w:rPr>
-              <w:t>bên</w:t>
-            </w:r>
-            <w:proofErr w:type="spellEnd"/>
             <w:r>
               <w:rPr>
                 <w:rFonts w:ascii="Times New Roman" w:hAnsi="Times New Roman" w:cs="Times New Roman"/>
@@ -2443,8 +1399,382 @@
                 <w:sz w:val="26"/>
                 <w:szCs w:val="26"/>
               </w:rPr>
-              <w:lastRenderedPageBreak/>
-              <w:t>server.</w:t>
+              <w:t>nâng cao.</w:t>
+            </w:r>
+          </w:p>
+        </w:tc>
+      </w:tr>
+      <w:tr>
+        <w:trPr>
+          <w:trHeight w:val="31"/>
+          <w:jc w:val="center"/>
+        </w:trPr>
+        <w:tc>
+          <w:tcPr>
+            <w:tcW w:w="1126" w:type="dxa"/>
+            <w:vMerge/>
+            <w:shd w:val="clear" w:color="auto" w:fill="F2F2F2" w:themeFill="background1" w:themeFillShade="F2"/>
+          </w:tcPr>
+          <w:p>
+            <w:pPr>
+              <w:jc w:val="center"/>
+              <w:rPr>
+                <w:rFonts w:ascii="Times New Roman" w:hAnsi="Times New Roman" w:cs="Times New Roman"/>
+                <w:sz w:val="26"/>
+                <w:szCs w:val="26"/>
+              </w:rPr>
+            </w:pPr>
+          </w:p>
+        </w:tc>
+        <w:tc>
+          <w:tcPr>
+            <w:tcW w:w="2402" w:type="dxa"/>
+            <w:vMerge/>
+          </w:tcPr>
+          <w:p>
+            <w:pPr>
+              <w:jc w:val="center"/>
+              <w:rPr>
+                <w:rFonts w:ascii="Times New Roman" w:eastAsia="Times New Roman" w:hAnsi="Times New Roman" w:cs="Times New Roman"/>
+                <w:b/>
+                <w:bCs/>
+                <w:color w:val="000000"/>
+                <w:sz w:val="26"/>
+                <w:szCs w:val="26"/>
+              </w:rPr>
+            </w:pPr>
+          </w:p>
+        </w:tc>
+        <w:tc>
+          <w:tcPr>
+            <w:tcW w:w="4410" w:type="dxa"/>
+          </w:tcPr>
+          <w:p>
+            <w:pPr>
+              <w:pStyle w:val="PlainText"/>
+              <w:numPr>
+                <w:ilvl w:val="0"/>
+                <w:numId w:val="31"/>
+              </w:numPr>
+              <w:rPr>
+                <w:rFonts w:ascii="Times New Roman" w:hAnsi="Times New Roman" w:cs="Times New Roman"/>
+                <w:sz w:val="26"/>
+                <w:szCs w:val="26"/>
+              </w:rPr>
+            </w:pPr>
+            <w:r>
+              <w:rPr>
+                <w:rFonts w:ascii="Times New Roman" w:hAnsi="Times New Roman" w:cs="Times New Roman"/>
+                <w:sz w:val="26"/>
+                <w:szCs w:val="26"/>
+              </w:rPr>
+              <w:t>Cải tiến giao diện.</w:t>
+            </w:r>
+          </w:p>
+        </w:tc>
+      </w:tr>
+      <w:tr>
+        <w:trPr>
+          <w:trHeight w:val="31"/>
+          <w:jc w:val="center"/>
+        </w:trPr>
+        <w:tc>
+          <w:tcPr>
+            <w:tcW w:w="1126" w:type="dxa"/>
+            <w:vMerge/>
+            <w:shd w:val="clear" w:color="auto" w:fill="F2F2F2" w:themeFill="background1" w:themeFillShade="F2"/>
+          </w:tcPr>
+          <w:p>
+            <w:pPr>
+              <w:jc w:val="center"/>
+              <w:rPr>
+                <w:rFonts w:ascii="Times New Roman" w:hAnsi="Times New Roman" w:cs="Times New Roman"/>
+                <w:sz w:val="26"/>
+                <w:szCs w:val="26"/>
+              </w:rPr>
+            </w:pPr>
+          </w:p>
+        </w:tc>
+        <w:tc>
+          <w:tcPr>
+            <w:tcW w:w="2402" w:type="dxa"/>
+            <w:vMerge/>
+          </w:tcPr>
+          <w:p>
+            <w:pPr>
+              <w:jc w:val="center"/>
+              <w:rPr>
+                <w:rFonts w:ascii="Times New Roman" w:eastAsia="Times New Roman" w:hAnsi="Times New Roman" w:cs="Times New Roman"/>
+                <w:b/>
+                <w:bCs/>
+                <w:color w:val="000000"/>
+                <w:sz w:val="26"/>
+                <w:szCs w:val="26"/>
+              </w:rPr>
+            </w:pPr>
+          </w:p>
+        </w:tc>
+        <w:tc>
+          <w:tcPr>
+            <w:tcW w:w="4410" w:type="dxa"/>
+          </w:tcPr>
+          <w:p>
+            <w:pPr>
+              <w:pStyle w:val="PlainText"/>
+              <w:numPr>
+                <w:ilvl w:val="0"/>
+                <w:numId w:val="31"/>
+              </w:numPr>
+              <w:rPr>
+                <w:rFonts w:ascii="Times New Roman" w:hAnsi="Times New Roman" w:cs="Times New Roman"/>
+                <w:sz w:val="26"/>
+                <w:szCs w:val="26"/>
+              </w:rPr>
+            </w:pPr>
+            <w:r>
+              <w:rPr>
+                <w:rFonts w:ascii="Times New Roman" w:hAnsi="Times New Roman" w:cs="Times New Roman"/>
+                <w:sz w:val="26"/>
+                <w:szCs w:val="26"/>
+              </w:rPr>
+              <w:t>Viết file ant.</w:t>
+            </w:r>
+          </w:p>
+        </w:tc>
+      </w:tr>
+      <w:tr>
+        <w:trPr>
+          <w:trHeight w:val="31"/>
+          <w:jc w:val="center"/>
+        </w:trPr>
+        <w:tc>
+          <w:tcPr>
+            <w:tcW w:w="1126" w:type="dxa"/>
+            <w:vMerge/>
+            <w:shd w:val="clear" w:color="auto" w:fill="F2F2F2" w:themeFill="background1" w:themeFillShade="F2"/>
+          </w:tcPr>
+          <w:p>
+            <w:pPr>
+              <w:jc w:val="center"/>
+              <w:rPr>
+                <w:rFonts w:ascii="Times New Roman" w:hAnsi="Times New Roman" w:cs="Times New Roman"/>
+                <w:sz w:val="26"/>
+                <w:szCs w:val="26"/>
+              </w:rPr>
+            </w:pPr>
+          </w:p>
+        </w:tc>
+        <w:tc>
+          <w:tcPr>
+            <w:tcW w:w="2402" w:type="dxa"/>
+            <w:vMerge/>
+          </w:tcPr>
+          <w:p>
+            <w:pPr>
+              <w:jc w:val="center"/>
+              <w:rPr>
+                <w:rFonts w:ascii="Times New Roman" w:eastAsia="Times New Roman" w:hAnsi="Times New Roman" w:cs="Times New Roman"/>
+                <w:b/>
+                <w:bCs/>
+                <w:color w:val="000000"/>
+                <w:sz w:val="26"/>
+                <w:szCs w:val="26"/>
+              </w:rPr>
+            </w:pPr>
+          </w:p>
+        </w:tc>
+        <w:tc>
+          <w:tcPr>
+            <w:tcW w:w="4410" w:type="dxa"/>
+          </w:tcPr>
+          <w:p>
+            <w:pPr>
+              <w:pStyle w:val="PlainText"/>
+              <w:numPr>
+                <w:ilvl w:val="0"/>
+                <w:numId w:val="31"/>
+              </w:numPr>
+              <w:rPr>
+                <w:rFonts w:ascii="Times New Roman" w:hAnsi="Times New Roman" w:cs="Times New Roman"/>
+                <w:sz w:val="26"/>
+                <w:szCs w:val="26"/>
+              </w:rPr>
+            </w:pPr>
+            <w:r>
+              <w:rPr>
+                <w:rFonts w:ascii="Times New Roman" w:hAnsi="Times New Roman" w:cs="Times New Roman"/>
+                <w:sz w:val="26"/>
+                <w:szCs w:val="26"/>
+              </w:rPr>
+              <w:t>Viết báo cáo.</w:t>
+            </w:r>
+          </w:p>
+        </w:tc>
+      </w:tr>
+      <w:tr>
+        <w:trPr>
+          <w:trHeight w:val="31"/>
+          <w:jc w:val="center"/>
+        </w:trPr>
+        <w:tc>
+          <w:tcPr>
+            <w:tcW w:w="1126" w:type="dxa"/>
+            <w:vMerge/>
+            <w:shd w:val="clear" w:color="auto" w:fill="F2F2F2" w:themeFill="background1" w:themeFillShade="F2"/>
+          </w:tcPr>
+          <w:p>
+            <w:pPr>
+              <w:jc w:val="center"/>
+              <w:rPr>
+                <w:rFonts w:ascii="Times New Roman" w:hAnsi="Times New Roman" w:cs="Times New Roman"/>
+                <w:sz w:val="26"/>
+                <w:szCs w:val="26"/>
+              </w:rPr>
+            </w:pPr>
+          </w:p>
+        </w:tc>
+        <w:tc>
+          <w:tcPr>
+            <w:tcW w:w="2402" w:type="dxa"/>
+            <w:vMerge/>
+          </w:tcPr>
+          <w:p>
+            <w:pPr>
+              <w:jc w:val="center"/>
+              <w:rPr>
+                <w:rFonts w:ascii="Times New Roman" w:eastAsia="Times New Roman" w:hAnsi="Times New Roman" w:cs="Times New Roman"/>
+                <w:b/>
+                <w:bCs/>
+                <w:color w:val="000000"/>
+                <w:sz w:val="26"/>
+                <w:szCs w:val="26"/>
+              </w:rPr>
+            </w:pPr>
+          </w:p>
+        </w:tc>
+        <w:tc>
+          <w:tcPr>
+            <w:tcW w:w="4410" w:type="dxa"/>
+          </w:tcPr>
+          <w:p>
+            <w:pPr>
+              <w:pStyle w:val="ListParagraph"/>
+              <w:numPr>
+                <w:ilvl w:val="0"/>
+                <w:numId w:val="31"/>
+              </w:numPr>
+              <w:rPr>
+                <w:rFonts w:ascii="Times New Roman" w:hAnsi="Times New Roman" w:cs="Times New Roman"/>
+                <w:sz w:val="26"/>
+                <w:szCs w:val="26"/>
+              </w:rPr>
+            </w:pPr>
+            <w:r>
+              <w:rPr>
+                <w:rFonts w:ascii="Times New Roman" w:hAnsi="Times New Roman" w:cs="Times New Roman"/>
+                <w:sz w:val="26"/>
+                <w:szCs w:val="26"/>
+              </w:rPr>
+              <w:t>Tìm kiếm resource</w:t>
+            </w:r>
+          </w:p>
+        </w:tc>
+      </w:tr>
+      <w:tr>
+        <w:trPr>
+          <w:trHeight w:val="67"/>
+          <w:jc w:val="center"/>
+        </w:trPr>
+        <w:tc>
+          <w:tcPr>
+            <w:tcW w:w="1126" w:type="dxa"/>
+            <w:vMerge w:val="restart"/>
+            <w:shd w:val="clear" w:color="auto" w:fill="F2F2F2" w:themeFill="background1" w:themeFillShade="F2"/>
+          </w:tcPr>
+          <w:p>
+            <w:pPr>
+              <w:jc w:val="center"/>
+              <w:rPr>
+                <w:rFonts w:ascii="Times New Roman" w:hAnsi="Times New Roman" w:cs="Times New Roman"/>
+                <w:sz w:val="26"/>
+                <w:szCs w:val="26"/>
+              </w:rPr>
+            </w:pPr>
+            <w:r>
+              <w:rPr>
+                <w:rFonts w:ascii="Times New Roman" w:hAnsi="Times New Roman" w:cs="Times New Roman"/>
+                <w:sz w:val="26"/>
+                <w:szCs w:val="26"/>
+              </w:rPr>
+              <w:t>0812527</w:t>
+            </w:r>
+          </w:p>
+        </w:tc>
+        <w:tc>
+          <w:tcPr>
+            <w:tcW w:w="2402" w:type="dxa"/>
+            <w:vMerge w:val="restart"/>
+          </w:tcPr>
+          <w:p>
+            <w:pPr>
+              <w:jc w:val="center"/>
+              <w:rPr>
+                <w:rFonts w:ascii="Times New Roman" w:eastAsia="Times New Roman" w:hAnsi="Times New Roman" w:cs="Times New Roman"/>
+                <w:b/>
+                <w:bCs/>
+                <w:color w:val="000000"/>
+                <w:sz w:val="26"/>
+                <w:szCs w:val="26"/>
+              </w:rPr>
+            </w:pPr>
+            <w:r>
+              <w:rPr>
+                <w:rFonts w:ascii="Times New Roman" w:eastAsia="Times New Roman" w:hAnsi="Times New Roman" w:cs="Times New Roman"/>
+                <w:b/>
+                <w:bCs/>
+                <w:color w:val="000000"/>
+                <w:sz w:val="26"/>
+                <w:szCs w:val="26"/>
+              </w:rPr>
+              <w:t>Huỳnh Công Toàn</w:t>
+            </w:r>
+          </w:p>
+          <w:p>
+            <w:pPr>
+              <w:jc w:val="center"/>
+              <w:rPr>
+                <w:rFonts w:ascii="Times New Roman" w:hAnsi="Times New Roman" w:cs="Times New Roman"/>
+                <w:b/>
+                <w:sz w:val="26"/>
+                <w:szCs w:val="26"/>
+              </w:rPr>
+            </w:pPr>
+          </w:p>
+        </w:tc>
+        <w:tc>
+          <w:tcPr>
+            <w:tcW w:w="4410" w:type="dxa"/>
+          </w:tcPr>
+          <w:p>
+            <w:pPr>
+              <w:pStyle w:val="PlainText"/>
+              <w:numPr>
+                <w:ilvl w:val="0"/>
+                <w:numId w:val="32"/>
+              </w:numPr>
+              <w:rPr>
+                <w:rFonts w:ascii="Times New Roman" w:hAnsi="Times New Roman" w:cs="Times New Roman"/>
+                <w:sz w:val="26"/>
+                <w:szCs w:val="26"/>
+              </w:rPr>
+            </w:pPr>
+            <w:r>
+              <w:rPr>
+                <w:rFonts w:ascii="Times New Roman" w:hAnsi="Times New Roman" w:cs="Times New Roman"/>
+                <w:sz w:val="26"/>
+                <w:szCs w:val="26"/>
+              </w:rPr>
+              <w:t>Viết quy trình xử lý giao diện và thông điệp bên client.</w:t>
             </w:r>
           </w:p>
         </w:tc>
@@ -2496,12 +1826,25 @@
           </w:tcPr>
           <w:p>
             <w:pPr>
-              <w:rPr>
-                <w:rFonts w:ascii="Times New Roman" w:hAnsi="Times New Roman" w:cs="Times New Roman"/>
-                <w:sz w:val="26"/>
-                <w:szCs w:val="26"/>
-              </w:rPr>
-            </w:pPr>
+              <w:pStyle w:val="PlainText"/>
+              <w:numPr>
+                <w:ilvl w:val="0"/>
+                <w:numId w:val="32"/>
+              </w:numPr>
+              <w:rPr>
+                <w:rFonts w:ascii="Times New Roman" w:hAnsi="Times New Roman" w:cs="Times New Roman"/>
+                <w:sz w:val="26"/>
+                <w:szCs w:val="26"/>
+              </w:rPr>
+            </w:pPr>
+            <w:r>
+              <w:rPr>
+                <w:rFonts w:ascii="Times New Roman" w:hAnsi="Times New Roman" w:cs="Times New Roman"/>
+                <w:sz w:val="26"/>
+                <w:szCs w:val="26"/>
+              </w:rPr>
+              <w:t>Cài đặt quy trình xử lý giao diện và thông điệp bên client.</w:t>
+            </w:r>
           </w:p>
         </w:tc>
       </w:tr>
@@ -2552,12 +1895,25 @@
           </w:tcPr>
           <w:p>
             <w:pPr>
-              <w:rPr>
-                <w:rFonts w:ascii="Times New Roman" w:hAnsi="Times New Roman" w:cs="Times New Roman"/>
-                <w:sz w:val="26"/>
-                <w:szCs w:val="26"/>
-              </w:rPr>
-            </w:pPr>
+              <w:pStyle w:val="PlainText"/>
+              <w:numPr>
+                <w:ilvl w:val="0"/>
+                <w:numId w:val="32"/>
+              </w:numPr>
+              <w:rPr>
+                <w:rFonts w:ascii="Times New Roman" w:hAnsi="Times New Roman" w:cs="Times New Roman"/>
+                <w:sz w:val="26"/>
+                <w:szCs w:val="26"/>
+              </w:rPr>
+            </w:pPr>
+            <w:r>
+              <w:rPr>
+                <w:rFonts w:ascii="Times New Roman" w:hAnsi="Times New Roman" w:cs="Times New Roman"/>
+                <w:sz w:val="26"/>
+                <w:szCs w:val="26"/>
+              </w:rPr>
+              <w:t>Báo cáo lỗi.</w:t>
+            </w:r>
           </w:p>
         </w:tc>
       </w:tr>
@@ -2608,12 +1964,25 @@
           </w:tcPr>
           <w:p>
             <w:pPr>
-              <w:rPr>
-                <w:rFonts w:ascii="Times New Roman" w:hAnsi="Times New Roman" w:cs="Times New Roman"/>
-                <w:sz w:val="26"/>
-                <w:szCs w:val="26"/>
-              </w:rPr>
-            </w:pPr>
+              <w:pStyle w:val="PlainText"/>
+              <w:numPr>
+                <w:ilvl w:val="0"/>
+                <w:numId w:val="32"/>
+              </w:numPr>
+              <w:rPr>
+                <w:rFonts w:ascii="Times New Roman" w:hAnsi="Times New Roman" w:cs="Times New Roman"/>
+                <w:sz w:val="26"/>
+                <w:szCs w:val="26"/>
+              </w:rPr>
+            </w:pPr>
+            <w:r>
+              <w:rPr>
+                <w:rFonts w:ascii="Times New Roman" w:hAnsi="Times New Roman" w:cs="Times New Roman"/>
+                <w:sz w:val="26"/>
+                <w:szCs w:val="26"/>
+              </w:rPr>
+              <w:t>Phân công công việc.</w:t>
+            </w:r>
           </w:p>
         </w:tc>
       </w:tr>
@@ -2664,962 +2033,6 @@
           </w:tcPr>
           <w:p>
             <w:pPr>
-              <w:rPr>
-                <w:rFonts w:ascii="Times New Roman" w:hAnsi="Times New Roman" w:cs="Times New Roman"/>
-                <w:sz w:val="26"/>
-                <w:szCs w:val="26"/>
-              </w:rPr>
-            </w:pPr>
-          </w:p>
-        </w:tc>
-      </w:tr>
-      <w:tr>
-        <w:trPr>
-          <w:trHeight w:val="33"/>
-          <w:jc w:val="center"/>
-        </w:trPr>
-        <w:tc>
-          <w:tcPr>
-            <w:tcW w:w="1126" w:type="dxa"/>
-            <w:vMerge w:val="restart"/>
-            <w:shd w:val="clear" w:color="auto" w:fill="F2F2F2" w:themeFill="background1" w:themeFillShade="F2"/>
-          </w:tcPr>
-          <w:p>
-            <w:pPr>
-              <w:jc w:val="center"/>
-              <w:rPr>
-                <w:rFonts w:ascii="Times New Roman" w:hAnsi="Times New Roman" w:cs="Times New Roman"/>
-                <w:sz w:val="26"/>
-                <w:szCs w:val="26"/>
-              </w:rPr>
-            </w:pPr>
-            <w:r>
-              <w:rPr>
-                <w:rFonts w:ascii="Times New Roman" w:hAnsi="Times New Roman" w:cs="Times New Roman"/>
-                <w:sz w:val="26"/>
-                <w:szCs w:val="26"/>
-              </w:rPr>
-              <w:t>0812515</w:t>
-            </w:r>
-          </w:p>
-        </w:tc>
-        <w:tc>
-          <w:tcPr>
-            <w:tcW w:w="2402" w:type="dxa"/>
-            <w:vMerge w:val="restart"/>
-          </w:tcPr>
-          <w:p>
-            <w:pPr>
-              <w:jc w:val="center"/>
-              <w:rPr>
-                <w:rFonts w:ascii="Times New Roman" w:hAnsi="Times New Roman" w:cs="Times New Roman"/>
-                <w:b/>
-                <w:sz w:val="26"/>
-                <w:szCs w:val="26"/>
-              </w:rPr>
-            </w:pPr>
-            <w:proofErr w:type="spellStart"/>
-            <w:r>
-              <w:rPr>
-                <w:rFonts w:ascii="Times New Roman" w:eastAsia="Times New Roman" w:hAnsi="Times New Roman" w:cs="Times New Roman"/>
-                <w:b/>
-                <w:bCs/>
-                <w:color w:val="000000"/>
-                <w:sz w:val="26"/>
-                <w:szCs w:val="26"/>
-              </w:rPr>
-              <w:t>Phan</w:t>
-            </w:r>
-            <w:proofErr w:type="spellEnd"/>
-            <w:r>
-              <w:rPr>
-                <w:rFonts w:ascii="Times New Roman" w:eastAsia="Times New Roman" w:hAnsi="Times New Roman" w:cs="Times New Roman"/>
-                <w:b/>
-                <w:bCs/>
-                <w:color w:val="000000"/>
-                <w:sz w:val="26"/>
-                <w:szCs w:val="26"/>
-              </w:rPr>
-              <w:t xml:space="preserve"> </w:t>
-            </w:r>
-            <w:proofErr w:type="spellStart"/>
-            <w:r>
-              <w:rPr>
-                <w:rFonts w:ascii="Times New Roman" w:eastAsia="Times New Roman" w:hAnsi="Times New Roman" w:cs="Times New Roman"/>
-                <w:b/>
-                <w:bCs/>
-                <w:color w:val="000000"/>
-                <w:sz w:val="26"/>
-                <w:szCs w:val="26"/>
-              </w:rPr>
-              <w:t>Nhật</w:t>
-            </w:r>
-            <w:proofErr w:type="spellEnd"/>
-            <w:r>
-              <w:rPr>
-                <w:rFonts w:ascii="Times New Roman" w:eastAsia="Times New Roman" w:hAnsi="Times New Roman" w:cs="Times New Roman"/>
-                <w:b/>
-                <w:bCs/>
-                <w:color w:val="000000"/>
-                <w:sz w:val="26"/>
-                <w:szCs w:val="26"/>
-              </w:rPr>
-              <w:t xml:space="preserve"> Tiến</w:t>
-            </w:r>
-          </w:p>
-        </w:tc>
-        <w:tc>
-          <w:tcPr>
-            <w:tcW w:w="4410" w:type="dxa"/>
-          </w:tcPr>
-          <w:p>
-            <w:pPr>
-              <w:pStyle w:val="PlainText"/>
-              <w:numPr>
-                <w:ilvl w:val="0"/>
-                <w:numId w:val="31"/>
-              </w:numPr>
-              <w:rPr>
-                <w:rFonts w:ascii="Times New Roman" w:hAnsi="Times New Roman" w:cs="Times New Roman"/>
-                <w:sz w:val="26"/>
-                <w:szCs w:val="26"/>
-              </w:rPr>
-            </w:pPr>
-            <w:proofErr w:type="spellStart"/>
-            <w:r>
-              <w:rPr>
-                <w:rFonts w:ascii="Times New Roman" w:hAnsi="Times New Roman" w:cs="Times New Roman"/>
-                <w:sz w:val="26"/>
-                <w:szCs w:val="26"/>
-              </w:rPr>
-              <w:t>Thực</w:t>
-            </w:r>
-            <w:proofErr w:type="spellEnd"/>
-            <w:r>
-              <w:rPr>
-                <w:rFonts w:ascii="Times New Roman" w:hAnsi="Times New Roman" w:cs="Times New Roman"/>
-                <w:sz w:val="26"/>
-                <w:szCs w:val="26"/>
-              </w:rPr>
-              <w:t xml:space="preserve"> </w:t>
-            </w:r>
-            <w:proofErr w:type="spellStart"/>
-            <w:r>
-              <w:rPr>
-                <w:rFonts w:ascii="Times New Roman" w:hAnsi="Times New Roman" w:cs="Times New Roman"/>
-                <w:sz w:val="26"/>
-                <w:szCs w:val="26"/>
-              </w:rPr>
-              <w:t>hiện</w:t>
-            </w:r>
-            <w:proofErr w:type="spellEnd"/>
-            <w:r>
-              <w:rPr>
-                <w:rFonts w:ascii="Times New Roman" w:hAnsi="Times New Roman" w:cs="Times New Roman"/>
-                <w:sz w:val="26"/>
-                <w:szCs w:val="26"/>
-              </w:rPr>
-              <w:t xml:space="preserve"> </w:t>
-            </w:r>
-            <w:proofErr w:type="spellStart"/>
-            <w:r>
-              <w:rPr>
-                <w:rFonts w:ascii="Times New Roman" w:hAnsi="Times New Roman" w:cs="Times New Roman"/>
-                <w:sz w:val="26"/>
-                <w:szCs w:val="26"/>
-              </w:rPr>
-              <w:t>các</w:t>
-            </w:r>
-            <w:proofErr w:type="spellEnd"/>
-            <w:r>
-              <w:rPr>
-                <w:rFonts w:ascii="Times New Roman" w:hAnsi="Times New Roman" w:cs="Times New Roman"/>
-                <w:sz w:val="26"/>
-                <w:szCs w:val="26"/>
-              </w:rPr>
-              <w:t xml:space="preserve"> </w:t>
-            </w:r>
-            <w:proofErr w:type="spellStart"/>
-            <w:r>
-              <w:rPr>
-                <w:rFonts w:ascii="Times New Roman" w:hAnsi="Times New Roman" w:cs="Times New Roman"/>
-                <w:sz w:val="26"/>
-                <w:szCs w:val="26"/>
-              </w:rPr>
-              <w:t>chức</w:t>
-            </w:r>
-            <w:proofErr w:type="spellEnd"/>
-            <w:r>
-              <w:rPr>
-                <w:rFonts w:ascii="Times New Roman" w:hAnsi="Times New Roman" w:cs="Times New Roman"/>
-                <w:sz w:val="26"/>
-                <w:szCs w:val="26"/>
-              </w:rPr>
-              <w:t xml:space="preserve"> </w:t>
-            </w:r>
-            <w:proofErr w:type="spellStart"/>
-            <w:r>
-              <w:rPr>
-                <w:rFonts w:ascii="Times New Roman" w:hAnsi="Times New Roman" w:cs="Times New Roman"/>
-                <w:sz w:val="26"/>
-                <w:szCs w:val="26"/>
-              </w:rPr>
-              <w:t>năng</w:t>
-            </w:r>
-            <w:proofErr w:type="spellEnd"/>
-            <w:r>
-              <w:rPr>
-                <w:rFonts w:ascii="Times New Roman" w:hAnsi="Times New Roman" w:cs="Times New Roman"/>
-                <w:sz w:val="26"/>
-                <w:szCs w:val="26"/>
-              </w:rPr>
-              <w:t xml:space="preserve"> </w:t>
-            </w:r>
-            <w:proofErr w:type="spellStart"/>
-            <w:r>
-              <w:rPr>
-                <w:rFonts w:ascii="Times New Roman" w:hAnsi="Times New Roman" w:cs="Times New Roman"/>
-                <w:sz w:val="26"/>
-                <w:szCs w:val="26"/>
-              </w:rPr>
-              <w:t>nâng</w:t>
-            </w:r>
-            <w:proofErr w:type="spellEnd"/>
-            <w:r>
-              <w:rPr>
-                <w:rFonts w:ascii="Times New Roman" w:hAnsi="Times New Roman" w:cs="Times New Roman"/>
-                <w:sz w:val="26"/>
-                <w:szCs w:val="26"/>
-              </w:rPr>
-              <w:t xml:space="preserve"> </w:t>
-            </w:r>
-            <w:proofErr w:type="spellStart"/>
-            <w:r>
-              <w:rPr>
-                <w:rFonts w:ascii="Times New Roman" w:hAnsi="Times New Roman" w:cs="Times New Roman"/>
-                <w:sz w:val="26"/>
-                <w:szCs w:val="26"/>
-              </w:rPr>
-              <w:t>cao</w:t>
-            </w:r>
-            <w:proofErr w:type="spellEnd"/>
-            <w:r>
-              <w:rPr>
-                <w:rFonts w:ascii="Times New Roman" w:hAnsi="Times New Roman" w:cs="Times New Roman"/>
-                <w:sz w:val="26"/>
-                <w:szCs w:val="26"/>
-              </w:rPr>
-              <w:t>.</w:t>
-            </w:r>
-          </w:p>
-        </w:tc>
-      </w:tr>
-      <w:tr>
-        <w:trPr>
-          <w:trHeight w:val="31"/>
-          <w:jc w:val="center"/>
-        </w:trPr>
-        <w:tc>
-          <w:tcPr>
-            <w:tcW w:w="1126" w:type="dxa"/>
-            <w:vMerge/>
-            <w:shd w:val="clear" w:color="auto" w:fill="F2F2F2" w:themeFill="background1" w:themeFillShade="F2"/>
-          </w:tcPr>
-          <w:p>
-            <w:pPr>
-              <w:jc w:val="center"/>
-              <w:rPr>
-                <w:rFonts w:ascii="Times New Roman" w:hAnsi="Times New Roman" w:cs="Times New Roman"/>
-                <w:sz w:val="26"/>
-                <w:szCs w:val="26"/>
-              </w:rPr>
-            </w:pPr>
-          </w:p>
-        </w:tc>
-        <w:tc>
-          <w:tcPr>
-            <w:tcW w:w="2402" w:type="dxa"/>
-            <w:vMerge/>
-          </w:tcPr>
-          <w:p>
-            <w:pPr>
-              <w:jc w:val="center"/>
-              <w:rPr>
-                <w:rFonts w:ascii="Times New Roman" w:eastAsia="Times New Roman" w:hAnsi="Times New Roman" w:cs="Times New Roman"/>
-                <w:b/>
-                <w:bCs/>
-                <w:color w:val="000000"/>
-                <w:sz w:val="26"/>
-                <w:szCs w:val="26"/>
-              </w:rPr>
-            </w:pPr>
-          </w:p>
-        </w:tc>
-        <w:tc>
-          <w:tcPr>
-            <w:tcW w:w="4410" w:type="dxa"/>
-          </w:tcPr>
-          <w:p>
-            <w:pPr>
-              <w:pStyle w:val="PlainText"/>
-              <w:numPr>
-                <w:ilvl w:val="0"/>
-                <w:numId w:val="31"/>
-              </w:numPr>
-              <w:rPr>
-                <w:rFonts w:ascii="Times New Roman" w:hAnsi="Times New Roman" w:cs="Times New Roman"/>
-                <w:sz w:val="26"/>
-                <w:szCs w:val="26"/>
-              </w:rPr>
-            </w:pPr>
-            <w:proofErr w:type="spellStart"/>
-            <w:r>
-              <w:rPr>
-                <w:rFonts w:ascii="Times New Roman" w:hAnsi="Times New Roman" w:cs="Times New Roman"/>
-                <w:sz w:val="26"/>
-                <w:szCs w:val="26"/>
-              </w:rPr>
-              <w:t>Cải</w:t>
-            </w:r>
-            <w:proofErr w:type="spellEnd"/>
-            <w:r>
-              <w:rPr>
-                <w:rFonts w:ascii="Times New Roman" w:hAnsi="Times New Roman" w:cs="Times New Roman"/>
-                <w:sz w:val="26"/>
-                <w:szCs w:val="26"/>
-              </w:rPr>
-              <w:t xml:space="preserve"> </w:t>
-            </w:r>
-            <w:proofErr w:type="spellStart"/>
-            <w:r>
-              <w:rPr>
-                <w:rFonts w:ascii="Times New Roman" w:hAnsi="Times New Roman" w:cs="Times New Roman"/>
-                <w:sz w:val="26"/>
-                <w:szCs w:val="26"/>
-              </w:rPr>
-              <w:t>tiến</w:t>
-            </w:r>
-            <w:proofErr w:type="spellEnd"/>
-            <w:r>
-              <w:rPr>
-                <w:rFonts w:ascii="Times New Roman" w:hAnsi="Times New Roman" w:cs="Times New Roman"/>
-                <w:sz w:val="26"/>
-                <w:szCs w:val="26"/>
-              </w:rPr>
-              <w:t xml:space="preserve"> </w:t>
-            </w:r>
-            <w:proofErr w:type="spellStart"/>
-            <w:r>
-              <w:rPr>
-                <w:rFonts w:ascii="Times New Roman" w:hAnsi="Times New Roman" w:cs="Times New Roman"/>
-                <w:sz w:val="26"/>
-                <w:szCs w:val="26"/>
-              </w:rPr>
-              <w:t>giao</w:t>
-            </w:r>
-            <w:proofErr w:type="spellEnd"/>
-            <w:r>
-              <w:rPr>
-                <w:rFonts w:ascii="Times New Roman" w:hAnsi="Times New Roman" w:cs="Times New Roman"/>
-                <w:sz w:val="26"/>
-                <w:szCs w:val="26"/>
-              </w:rPr>
-              <w:t xml:space="preserve"> </w:t>
-            </w:r>
-            <w:proofErr w:type="spellStart"/>
-            <w:r>
-              <w:rPr>
-                <w:rFonts w:ascii="Times New Roman" w:hAnsi="Times New Roman" w:cs="Times New Roman"/>
-                <w:sz w:val="26"/>
-                <w:szCs w:val="26"/>
-              </w:rPr>
-              <w:t>diện</w:t>
-            </w:r>
-            <w:proofErr w:type="spellEnd"/>
-            <w:r>
-              <w:rPr>
-                <w:rFonts w:ascii="Times New Roman" w:hAnsi="Times New Roman" w:cs="Times New Roman"/>
-                <w:sz w:val="26"/>
-                <w:szCs w:val="26"/>
-              </w:rPr>
-              <w:t>.</w:t>
-            </w:r>
-          </w:p>
-        </w:tc>
-      </w:tr>
-      <w:tr>
-        <w:trPr>
-          <w:trHeight w:val="31"/>
-          <w:jc w:val="center"/>
-        </w:trPr>
-        <w:tc>
-          <w:tcPr>
-            <w:tcW w:w="1126" w:type="dxa"/>
-            <w:vMerge/>
-            <w:shd w:val="clear" w:color="auto" w:fill="F2F2F2" w:themeFill="background1" w:themeFillShade="F2"/>
-          </w:tcPr>
-          <w:p>
-            <w:pPr>
-              <w:jc w:val="center"/>
-              <w:rPr>
-                <w:rFonts w:ascii="Times New Roman" w:hAnsi="Times New Roman" w:cs="Times New Roman"/>
-                <w:sz w:val="26"/>
-                <w:szCs w:val="26"/>
-              </w:rPr>
-            </w:pPr>
-          </w:p>
-        </w:tc>
-        <w:tc>
-          <w:tcPr>
-            <w:tcW w:w="2402" w:type="dxa"/>
-            <w:vMerge/>
-          </w:tcPr>
-          <w:p>
-            <w:pPr>
-              <w:jc w:val="center"/>
-              <w:rPr>
-                <w:rFonts w:ascii="Times New Roman" w:eastAsia="Times New Roman" w:hAnsi="Times New Roman" w:cs="Times New Roman"/>
-                <w:b/>
-                <w:bCs/>
-                <w:color w:val="000000"/>
-                <w:sz w:val="26"/>
-                <w:szCs w:val="26"/>
-              </w:rPr>
-            </w:pPr>
-          </w:p>
-        </w:tc>
-        <w:tc>
-          <w:tcPr>
-            <w:tcW w:w="4410" w:type="dxa"/>
-          </w:tcPr>
-          <w:p>
-            <w:pPr>
-              <w:pStyle w:val="PlainText"/>
-              <w:numPr>
-                <w:ilvl w:val="0"/>
-                <w:numId w:val="31"/>
-              </w:numPr>
-              <w:rPr>
-                <w:rFonts w:ascii="Times New Roman" w:hAnsi="Times New Roman" w:cs="Times New Roman"/>
-                <w:sz w:val="26"/>
-                <w:szCs w:val="26"/>
-              </w:rPr>
-            </w:pPr>
-            <w:proofErr w:type="spellStart"/>
-            <w:r>
-              <w:rPr>
-                <w:rFonts w:ascii="Times New Roman" w:hAnsi="Times New Roman" w:cs="Times New Roman"/>
-                <w:sz w:val="26"/>
-                <w:szCs w:val="26"/>
-              </w:rPr>
-              <w:t>Viết</w:t>
-            </w:r>
-            <w:proofErr w:type="spellEnd"/>
-            <w:r>
-              <w:rPr>
-                <w:rFonts w:ascii="Times New Roman" w:hAnsi="Times New Roman" w:cs="Times New Roman"/>
-                <w:sz w:val="26"/>
-                <w:szCs w:val="26"/>
-              </w:rPr>
-              <w:t xml:space="preserve"> file ant.</w:t>
-            </w:r>
-          </w:p>
-        </w:tc>
-      </w:tr>
-      <w:tr>
-        <w:trPr>
-          <w:trHeight w:val="31"/>
-          <w:jc w:val="center"/>
-        </w:trPr>
-        <w:tc>
-          <w:tcPr>
-            <w:tcW w:w="1126" w:type="dxa"/>
-            <w:vMerge/>
-            <w:shd w:val="clear" w:color="auto" w:fill="F2F2F2" w:themeFill="background1" w:themeFillShade="F2"/>
-          </w:tcPr>
-          <w:p>
-            <w:pPr>
-              <w:jc w:val="center"/>
-              <w:rPr>
-                <w:rFonts w:ascii="Times New Roman" w:hAnsi="Times New Roman" w:cs="Times New Roman"/>
-                <w:sz w:val="26"/>
-                <w:szCs w:val="26"/>
-              </w:rPr>
-            </w:pPr>
-          </w:p>
-        </w:tc>
-        <w:tc>
-          <w:tcPr>
-            <w:tcW w:w="2402" w:type="dxa"/>
-            <w:vMerge/>
-          </w:tcPr>
-          <w:p>
-            <w:pPr>
-              <w:jc w:val="center"/>
-              <w:rPr>
-                <w:rFonts w:ascii="Times New Roman" w:eastAsia="Times New Roman" w:hAnsi="Times New Roman" w:cs="Times New Roman"/>
-                <w:b/>
-                <w:bCs/>
-                <w:color w:val="000000"/>
-                <w:sz w:val="26"/>
-                <w:szCs w:val="26"/>
-              </w:rPr>
-            </w:pPr>
-          </w:p>
-        </w:tc>
-        <w:tc>
-          <w:tcPr>
-            <w:tcW w:w="4410" w:type="dxa"/>
-          </w:tcPr>
-          <w:p>
-            <w:pPr>
-              <w:pStyle w:val="PlainText"/>
-              <w:numPr>
-                <w:ilvl w:val="0"/>
-                <w:numId w:val="31"/>
-              </w:numPr>
-              <w:rPr>
-                <w:rFonts w:ascii="Times New Roman" w:hAnsi="Times New Roman" w:cs="Times New Roman"/>
-                <w:sz w:val="26"/>
-                <w:szCs w:val="26"/>
-              </w:rPr>
-            </w:pPr>
-            <w:proofErr w:type="spellStart"/>
-            <w:r>
-              <w:rPr>
-                <w:rFonts w:ascii="Times New Roman" w:hAnsi="Times New Roman" w:cs="Times New Roman"/>
-                <w:sz w:val="26"/>
-                <w:szCs w:val="26"/>
-              </w:rPr>
-              <w:t>Viết</w:t>
-            </w:r>
-            <w:proofErr w:type="spellEnd"/>
-            <w:r>
-              <w:rPr>
-                <w:rFonts w:ascii="Times New Roman" w:hAnsi="Times New Roman" w:cs="Times New Roman"/>
-                <w:sz w:val="26"/>
-                <w:szCs w:val="26"/>
-              </w:rPr>
-              <w:t xml:space="preserve"> </w:t>
-            </w:r>
-            <w:proofErr w:type="spellStart"/>
-            <w:r>
-              <w:rPr>
-                <w:rFonts w:ascii="Times New Roman" w:hAnsi="Times New Roman" w:cs="Times New Roman"/>
-                <w:sz w:val="26"/>
-                <w:szCs w:val="26"/>
-              </w:rPr>
-              <w:t>báo</w:t>
-            </w:r>
-            <w:proofErr w:type="spellEnd"/>
-            <w:r>
-              <w:rPr>
-                <w:rFonts w:ascii="Times New Roman" w:hAnsi="Times New Roman" w:cs="Times New Roman"/>
-                <w:sz w:val="26"/>
-                <w:szCs w:val="26"/>
-              </w:rPr>
-              <w:t xml:space="preserve"> </w:t>
-            </w:r>
-            <w:proofErr w:type="spellStart"/>
-            <w:r>
-              <w:rPr>
-                <w:rFonts w:ascii="Times New Roman" w:hAnsi="Times New Roman" w:cs="Times New Roman"/>
-                <w:sz w:val="26"/>
-                <w:szCs w:val="26"/>
-              </w:rPr>
-              <w:t>cáo</w:t>
-            </w:r>
-            <w:proofErr w:type="spellEnd"/>
-            <w:r>
-              <w:rPr>
-                <w:rFonts w:ascii="Times New Roman" w:hAnsi="Times New Roman" w:cs="Times New Roman"/>
-                <w:sz w:val="26"/>
-                <w:szCs w:val="26"/>
-              </w:rPr>
-              <w:t>.</w:t>
-            </w:r>
-          </w:p>
-        </w:tc>
-      </w:tr>
-      <w:tr>
-        <w:trPr>
-          <w:trHeight w:val="31"/>
-          <w:jc w:val="center"/>
-        </w:trPr>
-        <w:tc>
-          <w:tcPr>
-            <w:tcW w:w="1126" w:type="dxa"/>
-            <w:vMerge/>
-            <w:shd w:val="clear" w:color="auto" w:fill="F2F2F2" w:themeFill="background1" w:themeFillShade="F2"/>
-          </w:tcPr>
-          <w:p>
-            <w:pPr>
-              <w:jc w:val="center"/>
-              <w:rPr>
-                <w:rFonts w:ascii="Times New Roman" w:hAnsi="Times New Roman" w:cs="Times New Roman"/>
-                <w:sz w:val="26"/>
-                <w:szCs w:val="26"/>
-              </w:rPr>
-            </w:pPr>
-          </w:p>
-        </w:tc>
-        <w:tc>
-          <w:tcPr>
-            <w:tcW w:w="2402" w:type="dxa"/>
-            <w:vMerge/>
-          </w:tcPr>
-          <w:p>
-            <w:pPr>
-              <w:jc w:val="center"/>
-              <w:rPr>
-                <w:rFonts w:ascii="Times New Roman" w:eastAsia="Times New Roman" w:hAnsi="Times New Roman" w:cs="Times New Roman"/>
-                <w:b/>
-                <w:bCs/>
-                <w:color w:val="000000"/>
-                <w:sz w:val="26"/>
-                <w:szCs w:val="26"/>
-              </w:rPr>
-            </w:pPr>
-          </w:p>
-        </w:tc>
-        <w:tc>
-          <w:tcPr>
-            <w:tcW w:w="4410" w:type="dxa"/>
-          </w:tcPr>
-          <w:p>
-            <w:pPr>
-              <w:pStyle w:val="ListParagraph"/>
-              <w:numPr>
-                <w:ilvl w:val="0"/>
-                <w:numId w:val="31"/>
-              </w:numPr>
-              <w:rPr>
-                <w:rFonts w:ascii="Times New Roman" w:hAnsi="Times New Roman" w:cs="Times New Roman"/>
-                <w:sz w:val="26"/>
-                <w:szCs w:val="26"/>
-              </w:rPr>
-            </w:pPr>
-            <w:proofErr w:type="spellStart"/>
-            <w:r>
-              <w:rPr>
-                <w:rFonts w:ascii="Times New Roman" w:hAnsi="Times New Roman" w:cs="Times New Roman"/>
-                <w:sz w:val="26"/>
-                <w:szCs w:val="26"/>
-              </w:rPr>
-              <w:t>Tìm</w:t>
-            </w:r>
-            <w:proofErr w:type="spellEnd"/>
-            <w:r>
-              <w:rPr>
-                <w:rFonts w:ascii="Times New Roman" w:hAnsi="Times New Roman" w:cs="Times New Roman"/>
-                <w:sz w:val="26"/>
-                <w:szCs w:val="26"/>
-              </w:rPr>
-              <w:t xml:space="preserve"> </w:t>
-            </w:r>
-            <w:proofErr w:type="spellStart"/>
-            <w:r>
-              <w:rPr>
-                <w:rFonts w:ascii="Times New Roman" w:hAnsi="Times New Roman" w:cs="Times New Roman"/>
-                <w:sz w:val="26"/>
-                <w:szCs w:val="26"/>
-              </w:rPr>
-              <w:t>kiếm</w:t>
-            </w:r>
-            <w:proofErr w:type="spellEnd"/>
-            <w:r>
-              <w:rPr>
-                <w:rFonts w:ascii="Times New Roman" w:hAnsi="Times New Roman" w:cs="Times New Roman"/>
-                <w:sz w:val="26"/>
-                <w:szCs w:val="26"/>
-              </w:rPr>
-              <w:t xml:space="preserve"> resource</w:t>
-            </w:r>
-          </w:p>
-        </w:tc>
-      </w:tr>
-      <w:tr>
-        <w:trPr>
-          <w:trHeight w:val="31"/>
-          <w:jc w:val="center"/>
-        </w:trPr>
-        <w:tc>
-          <w:tcPr>
-            <w:tcW w:w="1126" w:type="dxa"/>
-            <w:vMerge/>
-            <w:shd w:val="clear" w:color="auto" w:fill="F2F2F2" w:themeFill="background1" w:themeFillShade="F2"/>
-          </w:tcPr>
-          <w:p>
-            <w:pPr>
-              <w:jc w:val="center"/>
-              <w:rPr>
-                <w:rFonts w:ascii="Times New Roman" w:hAnsi="Times New Roman" w:cs="Times New Roman"/>
-                <w:sz w:val="26"/>
-                <w:szCs w:val="26"/>
-              </w:rPr>
-            </w:pPr>
-          </w:p>
-        </w:tc>
-        <w:tc>
-          <w:tcPr>
-            <w:tcW w:w="2402" w:type="dxa"/>
-            <w:vMerge/>
-          </w:tcPr>
-          <w:p>
-            <w:pPr>
-              <w:jc w:val="center"/>
-              <w:rPr>
-                <w:rFonts w:ascii="Times New Roman" w:eastAsia="Times New Roman" w:hAnsi="Times New Roman" w:cs="Times New Roman"/>
-                <w:b/>
-                <w:bCs/>
-                <w:color w:val="000000"/>
-                <w:sz w:val="26"/>
-                <w:szCs w:val="26"/>
-              </w:rPr>
-            </w:pPr>
-          </w:p>
-        </w:tc>
-        <w:tc>
-          <w:tcPr>
-            <w:tcW w:w="4410" w:type="dxa"/>
-          </w:tcPr>
-          <w:p>
-            <w:pPr>
-              <w:rPr>
-                <w:rFonts w:ascii="Times New Roman" w:hAnsi="Times New Roman" w:cs="Times New Roman"/>
-                <w:sz w:val="26"/>
-                <w:szCs w:val="26"/>
-              </w:rPr>
-            </w:pPr>
-          </w:p>
-        </w:tc>
-      </w:tr>
-      <w:tr>
-        <w:trPr>
-          <w:trHeight w:val="31"/>
-          <w:jc w:val="center"/>
-        </w:trPr>
-        <w:tc>
-          <w:tcPr>
-            <w:tcW w:w="1126" w:type="dxa"/>
-            <w:vMerge/>
-            <w:shd w:val="clear" w:color="auto" w:fill="F2F2F2" w:themeFill="background1" w:themeFillShade="F2"/>
-          </w:tcPr>
-          <w:p>
-            <w:pPr>
-              <w:jc w:val="center"/>
-              <w:rPr>
-                <w:rFonts w:ascii="Times New Roman" w:hAnsi="Times New Roman" w:cs="Times New Roman"/>
-                <w:sz w:val="26"/>
-                <w:szCs w:val="26"/>
-              </w:rPr>
-            </w:pPr>
-          </w:p>
-        </w:tc>
-        <w:tc>
-          <w:tcPr>
-            <w:tcW w:w="2402" w:type="dxa"/>
-            <w:vMerge/>
-          </w:tcPr>
-          <w:p>
-            <w:pPr>
-              <w:jc w:val="center"/>
-              <w:rPr>
-                <w:rFonts w:ascii="Times New Roman" w:eastAsia="Times New Roman" w:hAnsi="Times New Roman" w:cs="Times New Roman"/>
-                <w:b/>
-                <w:bCs/>
-                <w:color w:val="000000"/>
-                <w:sz w:val="26"/>
-                <w:szCs w:val="26"/>
-              </w:rPr>
-            </w:pPr>
-          </w:p>
-        </w:tc>
-        <w:tc>
-          <w:tcPr>
-            <w:tcW w:w="4410" w:type="dxa"/>
-          </w:tcPr>
-          <w:p>
-            <w:pPr>
-              <w:rPr>
-                <w:rFonts w:ascii="Times New Roman" w:hAnsi="Times New Roman" w:cs="Times New Roman"/>
-                <w:sz w:val="26"/>
-                <w:szCs w:val="26"/>
-              </w:rPr>
-            </w:pPr>
-          </w:p>
-        </w:tc>
-      </w:tr>
-      <w:tr>
-        <w:trPr>
-          <w:trHeight w:val="31"/>
-          <w:jc w:val="center"/>
-        </w:trPr>
-        <w:tc>
-          <w:tcPr>
-            <w:tcW w:w="1126" w:type="dxa"/>
-            <w:vMerge/>
-            <w:shd w:val="clear" w:color="auto" w:fill="F2F2F2" w:themeFill="background1" w:themeFillShade="F2"/>
-          </w:tcPr>
-          <w:p>
-            <w:pPr>
-              <w:jc w:val="center"/>
-              <w:rPr>
-                <w:rFonts w:ascii="Times New Roman" w:hAnsi="Times New Roman" w:cs="Times New Roman"/>
-                <w:sz w:val="26"/>
-                <w:szCs w:val="26"/>
-              </w:rPr>
-            </w:pPr>
-          </w:p>
-        </w:tc>
-        <w:tc>
-          <w:tcPr>
-            <w:tcW w:w="2402" w:type="dxa"/>
-            <w:vMerge/>
-          </w:tcPr>
-          <w:p>
-            <w:pPr>
-              <w:jc w:val="center"/>
-              <w:rPr>
-                <w:rFonts w:ascii="Times New Roman" w:eastAsia="Times New Roman" w:hAnsi="Times New Roman" w:cs="Times New Roman"/>
-                <w:b/>
-                <w:bCs/>
-                <w:color w:val="000000"/>
-                <w:sz w:val="26"/>
-                <w:szCs w:val="26"/>
-              </w:rPr>
-            </w:pPr>
-          </w:p>
-        </w:tc>
-        <w:tc>
-          <w:tcPr>
-            <w:tcW w:w="4410" w:type="dxa"/>
-          </w:tcPr>
-          <w:p>
-            <w:pPr>
-              <w:rPr>
-                <w:rFonts w:ascii="Times New Roman" w:hAnsi="Times New Roman" w:cs="Times New Roman"/>
-                <w:sz w:val="26"/>
-                <w:szCs w:val="26"/>
-              </w:rPr>
-            </w:pPr>
-          </w:p>
-        </w:tc>
-      </w:tr>
-      <w:tr>
-        <w:trPr>
-          <w:trHeight w:val="67"/>
-          <w:jc w:val="center"/>
-        </w:trPr>
-        <w:tc>
-          <w:tcPr>
-            <w:tcW w:w="1126" w:type="dxa"/>
-            <w:vMerge w:val="restart"/>
-            <w:shd w:val="clear" w:color="auto" w:fill="F2F2F2" w:themeFill="background1" w:themeFillShade="F2"/>
-          </w:tcPr>
-          <w:p>
-            <w:pPr>
-              <w:jc w:val="center"/>
-              <w:rPr>
-                <w:rFonts w:ascii="Times New Roman" w:hAnsi="Times New Roman" w:cs="Times New Roman"/>
-                <w:sz w:val="26"/>
-                <w:szCs w:val="26"/>
-              </w:rPr>
-            </w:pPr>
-            <w:r>
-              <w:rPr>
-                <w:rFonts w:ascii="Times New Roman" w:hAnsi="Times New Roman" w:cs="Times New Roman"/>
-                <w:sz w:val="26"/>
-                <w:szCs w:val="26"/>
-              </w:rPr>
-              <w:t>0812527</w:t>
-            </w:r>
-          </w:p>
-        </w:tc>
-        <w:tc>
-          <w:tcPr>
-            <w:tcW w:w="2402" w:type="dxa"/>
-            <w:vMerge w:val="restart"/>
-          </w:tcPr>
-          <w:p>
-            <w:pPr>
-              <w:jc w:val="center"/>
-              <w:rPr>
-                <w:rFonts w:ascii="Times New Roman" w:eastAsia="Times New Roman" w:hAnsi="Times New Roman" w:cs="Times New Roman"/>
-                <w:b/>
-                <w:bCs/>
-                <w:color w:val="000000"/>
-                <w:sz w:val="26"/>
-                <w:szCs w:val="26"/>
-              </w:rPr>
-            </w:pPr>
-            <w:r>
-              <w:rPr>
-                <w:rFonts w:ascii="Times New Roman" w:eastAsia="Times New Roman" w:hAnsi="Times New Roman" w:cs="Times New Roman"/>
-                <w:b/>
-                <w:bCs/>
-                <w:color w:val="000000"/>
-                <w:sz w:val="26"/>
-                <w:szCs w:val="26"/>
-              </w:rPr>
-              <w:t xml:space="preserve">Huỳnh </w:t>
-            </w:r>
-            <w:proofErr w:type="spellStart"/>
-            <w:r>
-              <w:rPr>
-                <w:rFonts w:ascii="Times New Roman" w:eastAsia="Times New Roman" w:hAnsi="Times New Roman" w:cs="Times New Roman"/>
-                <w:b/>
-                <w:bCs/>
-                <w:color w:val="000000"/>
-                <w:sz w:val="26"/>
-                <w:szCs w:val="26"/>
-              </w:rPr>
-              <w:t>Công</w:t>
-            </w:r>
-            <w:proofErr w:type="spellEnd"/>
-            <w:r>
-              <w:rPr>
-                <w:rFonts w:ascii="Times New Roman" w:eastAsia="Times New Roman" w:hAnsi="Times New Roman" w:cs="Times New Roman"/>
-                <w:b/>
-                <w:bCs/>
-                <w:color w:val="000000"/>
-                <w:sz w:val="26"/>
-                <w:szCs w:val="26"/>
-              </w:rPr>
-              <w:t xml:space="preserve"> </w:t>
-            </w:r>
-            <w:proofErr w:type="spellStart"/>
-            <w:r>
-              <w:rPr>
-                <w:rFonts w:ascii="Times New Roman" w:eastAsia="Times New Roman" w:hAnsi="Times New Roman" w:cs="Times New Roman"/>
-                <w:b/>
-                <w:bCs/>
-                <w:color w:val="000000"/>
-                <w:sz w:val="26"/>
-                <w:szCs w:val="26"/>
-              </w:rPr>
-              <w:t>Toàn</w:t>
-            </w:r>
-            <w:proofErr w:type="spellEnd"/>
-          </w:p>
-          <w:p>
-            <w:pPr>
-              <w:jc w:val="center"/>
-              <w:rPr>
-                <w:rFonts w:ascii="Times New Roman" w:hAnsi="Times New Roman" w:cs="Times New Roman"/>
-                <w:b/>
-                <w:sz w:val="26"/>
-                <w:szCs w:val="26"/>
-              </w:rPr>
-            </w:pPr>
-          </w:p>
-        </w:tc>
-        <w:tc>
-          <w:tcPr>
-            <w:tcW w:w="4410" w:type="dxa"/>
-          </w:tcPr>
-          <w:p>
-            <w:pPr>
               <w:pStyle w:val="PlainText"/>
               <w:numPr>
                 <w:ilvl w:val="0"/>
@@ -3631,986 +2044,14 @@
                 <w:szCs w:val="26"/>
               </w:rPr>
             </w:pPr>
-            <w:proofErr w:type="spellStart"/>
             <w:r>
               <w:rPr>
                 <w:rFonts w:ascii="Times New Roman" w:hAnsi="Times New Roman" w:cs="Times New Roman"/>
                 <w:sz w:val="26"/>
                 <w:szCs w:val="26"/>
               </w:rPr>
-              <w:t>Viết</w:t>
+              <w:t>Quay phim demo.</w:t>
             </w:r>
-            <w:proofErr w:type="spellEnd"/>
-            <w:r>
-              <w:rPr>
-                <w:rFonts w:ascii="Times New Roman" w:hAnsi="Times New Roman" w:cs="Times New Roman"/>
-                <w:sz w:val="26"/>
-                <w:szCs w:val="26"/>
-              </w:rPr>
-              <w:t xml:space="preserve"> </w:t>
-            </w:r>
-            <w:proofErr w:type="spellStart"/>
-            <w:r>
-              <w:rPr>
-                <w:rFonts w:ascii="Times New Roman" w:hAnsi="Times New Roman" w:cs="Times New Roman"/>
-                <w:sz w:val="26"/>
-                <w:szCs w:val="26"/>
-              </w:rPr>
-              <w:t>quy</w:t>
-            </w:r>
-            <w:proofErr w:type="spellEnd"/>
-            <w:r>
-              <w:rPr>
-                <w:rFonts w:ascii="Times New Roman" w:hAnsi="Times New Roman" w:cs="Times New Roman"/>
-                <w:sz w:val="26"/>
-                <w:szCs w:val="26"/>
-              </w:rPr>
-              <w:t xml:space="preserve"> </w:t>
-            </w:r>
-            <w:proofErr w:type="spellStart"/>
-            <w:r>
-              <w:rPr>
-                <w:rFonts w:ascii="Times New Roman" w:hAnsi="Times New Roman" w:cs="Times New Roman"/>
-                <w:sz w:val="26"/>
-                <w:szCs w:val="26"/>
-              </w:rPr>
-              <w:t>trình</w:t>
-            </w:r>
-            <w:proofErr w:type="spellEnd"/>
-            <w:r>
-              <w:rPr>
-                <w:rFonts w:ascii="Times New Roman" w:hAnsi="Times New Roman" w:cs="Times New Roman"/>
-                <w:sz w:val="26"/>
-                <w:szCs w:val="26"/>
-              </w:rPr>
-              <w:t xml:space="preserve"> </w:t>
-            </w:r>
-            <w:proofErr w:type="spellStart"/>
-            <w:r>
-              <w:rPr>
-                <w:rFonts w:ascii="Times New Roman" w:hAnsi="Times New Roman" w:cs="Times New Roman"/>
-                <w:sz w:val="26"/>
-                <w:szCs w:val="26"/>
-              </w:rPr>
-              <w:t>xử</w:t>
-            </w:r>
-            <w:proofErr w:type="spellEnd"/>
-            <w:r>
-              <w:rPr>
-                <w:rFonts w:ascii="Times New Roman" w:hAnsi="Times New Roman" w:cs="Times New Roman"/>
-                <w:sz w:val="26"/>
-                <w:szCs w:val="26"/>
-              </w:rPr>
-              <w:t xml:space="preserve"> </w:t>
-            </w:r>
-            <w:proofErr w:type="spellStart"/>
-            <w:r>
-              <w:rPr>
-                <w:rFonts w:ascii="Times New Roman" w:hAnsi="Times New Roman" w:cs="Times New Roman"/>
-                <w:sz w:val="26"/>
-                <w:szCs w:val="26"/>
-              </w:rPr>
-              <w:t>lý</w:t>
-            </w:r>
-            <w:proofErr w:type="spellEnd"/>
-            <w:r>
-              <w:rPr>
-                <w:rFonts w:ascii="Times New Roman" w:hAnsi="Times New Roman" w:cs="Times New Roman"/>
-                <w:sz w:val="26"/>
-                <w:szCs w:val="26"/>
-              </w:rPr>
-              <w:t xml:space="preserve"> </w:t>
-            </w:r>
-            <w:proofErr w:type="spellStart"/>
-            <w:r>
-              <w:rPr>
-                <w:rFonts w:ascii="Times New Roman" w:hAnsi="Times New Roman" w:cs="Times New Roman"/>
-                <w:sz w:val="26"/>
-                <w:szCs w:val="26"/>
-              </w:rPr>
-              <w:t>giao</w:t>
-            </w:r>
-            <w:proofErr w:type="spellEnd"/>
-            <w:r>
-              <w:rPr>
-                <w:rFonts w:ascii="Times New Roman" w:hAnsi="Times New Roman" w:cs="Times New Roman"/>
-                <w:sz w:val="26"/>
-                <w:szCs w:val="26"/>
-              </w:rPr>
-              <w:t xml:space="preserve"> </w:t>
-            </w:r>
-            <w:proofErr w:type="spellStart"/>
-            <w:r>
-              <w:rPr>
-                <w:rFonts w:ascii="Times New Roman" w:hAnsi="Times New Roman" w:cs="Times New Roman"/>
-                <w:sz w:val="26"/>
-                <w:szCs w:val="26"/>
-              </w:rPr>
-              <w:t>diện</w:t>
-            </w:r>
-            <w:proofErr w:type="spellEnd"/>
-            <w:r>
-              <w:rPr>
-                <w:rFonts w:ascii="Times New Roman" w:hAnsi="Times New Roman" w:cs="Times New Roman"/>
-                <w:sz w:val="26"/>
-                <w:szCs w:val="26"/>
-              </w:rPr>
-              <w:t xml:space="preserve"> </w:t>
-            </w:r>
-            <w:proofErr w:type="spellStart"/>
-            <w:r>
-              <w:rPr>
-                <w:rFonts w:ascii="Times New Roman" w:hAnsi="Times New Roman" w:cs="Times New Roman"/>
-                <w:sz w:val="26"/>
-                <w:szCs w:val="26"/>
-              </w:rPr>
-              <w:t>và</w:t>
-            </w:r>
-            <w:proofErr w:type="spellEnd"/>
-            <w:r>
-              <w:rPr>
-                <w:rFonts w:ascii="Times New Roman" w:hAnsi="Times New Roman" w:cs="Times New Roman"/>
-                <w:sz w:val="26"/>
-                <w:szCs w:val="26"/>
-              </w:rPr>
-              <w:t xml:space="preserve"> </w:t>
-            </w:r>
-            <w:proofErr w:type="spellStart"/>
-            <w:r>
-              <w:rPr>
-                <w:rFonts w:ascii="Times New Roman" w:hAnsi="Times New Roman" w:cs="Times New Roman"/>
-                <w:sz w:val="26"/>
-                <w:szCs w:val="26"/>
-              </w:rPr>
-              <w:t>thông</w:t>
-            </w:r>
-            <w:proofErr w:type="spellEnd"/>
-            <w:r>
-              <w:rPr>
-                <w:rFonts w:ascii="Times New Roman" w:hAnsi="Times New Roman" w:cs="Times New Roman"/>
-                <w:sz w:val="26"/>
-                <w:szCs w:val="26"/>
-              </w:rPr>
-              <w:t xml:space="preserve"> </w:t>
-            </w:r>
-            <w:proofErr w:type="spellStart"/>
-            <w:r>
-              <w:rPr>
-                <w:rFonts w:ascii="Times New Roman" w:hAnsi="Times New Roman" w:cs="Times New Roman"/>
-                <w:sz w:val="26"/>
-                <w:szCs w:val="26"/>
-              </w:rPr>
-              <w:t>điệp</w:t>
-            </w:r>
-            <w:proofErr w:type="spellEnd"/>
-            <w:r>
-              <w:rPr>
-                <w:rFonts w:ascii="Times New Roman" w:hAnsi="Times New Roman" w:cs="Times New Roman"/>
-                <w:sz w:val="26"/>
-                <w:szCs w:val="26"/>
-              </w:rPr>
-              <w:t xml:space="preserve"> </w:t>
-            </w:r>
-            <w:proofErr w:type="spellStart"/>
-            <w:r>
-              <w:rPr>
-                <w:rFonts w:ascii="Times New Roman" w:hAnsi="Times New Roman" w:cs="Times New Roman"/>
-                <w:sz w:val="26"/>
-                <w:szCs w:val="26"/>
-              </w:rPr>
-              <w:t>bên</w:t>
-            </w:r>
-            <w:proofErr w:type="spellEnd"/>
-            <w:r>
-              <w:rPr>
-                <w:rFonts w:ascii="Times New Roman" w:hAnsi="Times New Roman" w:cs="Times New Roman"/>
-                <w:sz w:val="26"/>
-                <w:szCs w:val="26"/>
-              </w:rPr>
-              <w:t xml:space="preserve"> client.</w:t>
-            </w:r>
-          </w:p>
-        </w:tc>
-      </w:tr>
-      <w:tr>
-        <w:trPr>
-          <w:trHeight w:val="62"/>
-          <w:jc w:val="center"/>
-        </w:trPr>
-        <w:tc>
-          <w:tcPr>
-            <w:tcW w:w="1126" w:type="dxa"/>
-            <w:vMerge/>
-            <w:shd w:val="clear" w:color="auto" w:fill="F2F2F2" w:themeFill="background1" w:themeFillShade="F2"/>
-          </w:tcPr>
-          <w:p>
-            <w:pPr>
-              <w:jc w:val="center"/>
-              <w:rPr>
-                <w:rFonts w:ascii="Times New Roman" w:hAnsi="Times New Roman" w:cs="Times New Roman"/>
-                <w:sz w:val="26"/>
-                <w:szCs w:val="26"/>
-              </w:rPr>
-            </w:pPr>
-          </w:p>
-        </w:tc>
-        <w:tc>
-          <w:tcPr>
-            <w:tcW w:w="2402" w:type="dxa"/>
-            <w:vMerge/>
-          </w:tcPr>
-          <w:p>
-            <w:pPr>
-              <w:jc w:val="center"/>
-              <w:rPr>
-                <w:rFonts w:ascii="Times New Roman" w:eastAsia="Times New Roman" w:hAnsi="Times New Roman" w:cs="Times New Roman"/>
-                <w:b/>
-                <w:bCs/>
-                <w:color w:val="000000"/>
-                <w:sz w:val="26"/>
-                <w:szCs w:val="26"/>
-              </w:rPr>
-            </w:pPr>
-          </w:p>
-        </w:tc>
-        <w:tc>
-          <w:tcPr>
-            <w:tcW w:w="4410" w:type="dxa"/>
-          </w:tcPr>
-          <w:p>
-            <w:pPr>
-              <w:pStyle w:val="PlainText"/>
-              <w:numPr>
-                <w:ilvl w:val="0"/>
-                <w:numId w:val="32"/>
-              </w:numPr>
-              <w:rPr>
-                <w:rFonts w:ascii="Times New Roman" w:hAnsi="Times New Roman" w:cs="Times New Roman"/>
-                <w:sz w:val="26"/>
-                <w:szCs w:val="26"/>
-              </w:rPr>
-            </w:pPr>
-            <w:proofErr w:type="spellStart"/>
-            <w:r>
-              <w:rPr>
-                <w:rFonts w:ascii="Times New Roman" w:hAnsi="Times New Roman" w:cs="Times New Roman"/>
-                <w:sz w:val="26"/>
-                <w:szCs w:val="26"/>
-              </w:rPr>
-              <w:t>Cài</w:t>
-            </w:r>
-            <w:proofErr w:type="spellEnd"/>
-            <w:r>
-              <w:rPr>
-                <w:rFonts w:ascii="Times New Roman" w:hAnsi="Times New Roman" w:cs="Times New Roman"/>
-                <w:sz w:val="26"/>
-                <w:szCs w:val="26"/>
-              </w:rPr>
-              <w:t xml:space="preserve"> </w:t>
-            </w:r>
-            <w:proofErr w:type="spellStart"/>
-            <w:r>
-              <w:rPr>
-                <w:rFonts w:ascii="Times New Roman" w:hAnsi="Times New Roman" w:cs="Times New Roman"/>
-                <w:sz w:val="26"/>
-                <w:szCs w:val="26"/>
-              </w:rPr>
-              <w:t>đặt</w:t>
-            </w:r>
-            <w:proofErr w:type="spellEnd"/>
-            <w:r>
-              <w:rPr>
-                <w:rFonts w:ascii="Times New Roman" w:hAnsi="Times New Roman" w:cs="Times New Roman"/>
-                <w:sz w:val="26"/>
-                <w:szCs w:val="26"/>
-              </w:rPr>
-              <w:t xml:space="preserve"> </w:t>
-            </w:r>
-            <w:proofErr w:type="spellStart"/>
-            <w:r>
-              <w:rPr>
-                <w:rFonts w:ascii="Times New Roman" w:hAnsi="Times New Roman" w:cs="Times New Roman"/>
-                <w:sz w:val="26"/>
-                <w:szCs w:val="26"/>
-              </w:rPr>
-              <w:t>quy</w:t>
-            </w:r>
-            <w:proofErr w:type="spellEnd"/>
-            <w:r>
-              <w:rPr>
-                <w:rFonts w:ascii="Times New Roman" w:hAnsi="Times New Roman" w:cs="Times New Roman"/>
-                <w:sz w:val="26"/>
-                <w:szCs w:val="26"/>
-              </w:rPr>
-              <w:t xml:space="preserve"> </w:t>
-            </w:r>
-            <w:proofErr w:type="spellStart"/>
-            <w:r>
-              <w:rPr>
-                <w:rFonts w:ascii="Times New Roman" w:hAnsi="Times New Roman" w:cs="Times New Roman"/>
-                <w:sz w:val="26"/>
-                <w:szCs w:val="26"/>
-              </w:rPr>
-              <w:t>trình</w:t>
-            </w:r>
-            <w:proofErr w:type="spellEnd"/>
-            <w:r>
-              <w:rPr>
-                <w:rFonts w:ascii="Times New Roman" w:hAnsi="Times New Roman" w:cs="Times New Roman"/>
-                <w:sz w:val="26"/>
-                <w:szCs w:val="26"/>
-              </w:rPr>
-              <w:t xml:space="preserve"> </w:t>
-            </w:r>
-            <w:proofErr w:type="spellStart"/>
-            <w:r>
-              <w:rPr>
-                <w:rFonts w:ascii="Times New Roman" w:hAnsi="Times New Roman" w:cs="Times New Roman"/>
-                <w:sz w:val="26"/>
-                <w:szCs w:val="26"/>
-              </w:rPr>
-              <w:t>xử</w:t>
-            </w:r>
-            <w:proofErr w:type="spellEnd"/>
-            <w:r>
-              <w:rPr>
-                <w:rFonts w:ascii="Times New Roman" w:hAnsi="Times New Roman" w:cs="Times New Roman"/>
-                <w:sz w:val="26"/>
-                <w:szCs w:val="26"/>
-              </w:rPr>
-              <w:t xml:space="preserve"> </w:t>
-            </w:r>
-            <w:proofErr w:type="spellStart"/>
-            <w:r>
-              <w:rPr>
-                <w:rFonts w:ascii="Times New Roman" w:hAnsi="Times New Roman" w:cs="Times New Roman"/>
-                <w:sz w:val="26"/>
-                <w:szCs w:val="26"/>
-              </w:rPr>
-              <w:t>lý</w:t>
-            </w:r>
-            <w:proofErr w:type="spellEnd"/>
-            <w:r>
-              <w:rPr>
-                <w:rFonts w:ascii="Times New Roman" w:hAnsi="Times New Roman" w:cs="Times New Roman"/>
-                <w:sz w:val="26"/>
-                <w:szCs w:val="26"/>
-              </w:rPr>
-              <w:t xml:space="preserve"> </w:t>
-            </w:r>
-            <w:proofErr w:type="spellStart"/>
-            <w:r>
-              <w:rPr>
-                <w:rFonts w:ascii="Times New Roman" w:hAnsi="Times New Roman" w:cs="Times New Roman"/>
-                <w:sz w:val="26"/>
-                <w:szCs w:val="26"/>
-              </w:rPr>
-              <w:t>giao</w:t>
-            </w:r>
-            <w:proofErr w:type="spellEnd"/>
-            <w:r>
-              <w:rPr>
-                <w:rFonts w:ascii="Times New Roman" w:hAnsi="Times New Roman" w:cs="Times New Roman"/>
-                <w:sz w:val="26"/>
-                <w:szCs w:val="26"/>
-              </w:rPr>
-              <w:t xml:space="preserve"> </w:t>
-            </w:r>
-            <w:proofErr w:type="spellStart"/>
-            <w:r>
-              <w:rPr>
-                <w:rFonts w:ascii="Times New Roman" w:hAnsi="Times New Roman" w:cs="Times New Roman"/>
-                <w:sz w:val="26"/>
-                <w:szCs w:val="26"/>
-              </w:rPr>
-              <w:t>diện</w:t>
-            </w:r>
-            <w:proofErr w:type="spellEnd"/>
-            <w:r>
-              <w:rPr>
-                <w:rFonts w:ascii="Times New Roman" w:hAnsi="Times New Roman" w:cs="Times New Roman"/>
-                <w:sz w:val="26"/>
-                <w:szCs w:val="26"/>
-              </w:rPr>
-              <w:t xml:space="preserve"> </w:t>
-            </w:r>
-            <w:proofErr w:type="spellStart"/>
-            <w:r>
-              <w:rPr>
-                <w:rFonts w:ascii="Times New Roman" w:hAnsi="Times New Roman" w:cs="Times New Roman"/>
-                <w:sz w:val="26"/>
-                <w:szCs w:val="26"/>
-              </w:rPr>
-              <w:t>và</w:t>
-            </w:r>
-            <w:proofErr w:type="spellEnd"/>
-            <w:r>
-              <w:rPr>
-                <w:rFonts w:ascii="Times New Roman" w:hAnsi="Times New Roman" w:cs="Times New Roman"/>
-                <w:sz w:val="26"/>
-                <w:szCs w:val="26"/>
-              </w:rPr>
-              <w:t xml:space="preserve"> </w:t>
-            </w:r>
-            <w:proofErr w:type="spellStart"/>
-            <w:r>
-              <w:rPr>
-                <w:rFonts w:ascii="Times New Roman" w:hAnsi="Times New Roman" w:cs="Times New Roman"/>
-                <w:sz w:val="26"/>
-                <w:szCs w:val="26"/>
-              </w:rPr>
-              <w:t>thông</w:t>
-            </w:r>
-            <w:proofErr w:type="spellEnd"/>
-            <w:r>
-              <w:rPr>
-                <w:rFonts w:ascii="Times New Roman" w:hAnsi="Times New Roman" w:cs="Times New Roman"/>
-                <w:sz w:val="26"/>
-                <w:szCs w:val="26"/>
-              </w:rPr>
-              <w:t xml:space="preserve"> </w:t>
-            </w:r>
-            <w:proofErr w:type="spellStart"/>
-            <w:r>
-              <w:rPr>
-                <w:rFonts w:ascii="Times New Roman" w:hAnsi="Times New Roman" w:cs="Times New Roman"/>
-                <w:sz w:val="26"/>
-                <w:szCs w:val="26"/>
-              </w:rPr>
-              <w:t>điệp</w:t>
-            </w:r>
-            <w:proofErr w:type="spellEnd"/>
-            <w:r>
-              <w:rPr>
-                <w:rFonts w:ascii="Times New Roman" w:hAnsi="Times New Roman" w:cs="Times New Roman"/>
-                <w:sz w:val="26"/>
-                <w:szCs w:val="26"/>
-              </w:rPr>
-              <w:t xml:space="preserve"> </w:t>
-            </w:r>
-            <w:proofErr w:type="spellStart"/>
-            <w:r>
-              <w:rPr>
-                <w:rFonts w:ascii="Times New Roman" w:hAnsi="Times New Roman" w:cs="Times New Roman"/>
-                <w:sz w:val="26"/>
-                <w:szCs w:val="26"/>
-              </w:rPr>
-              <w:t>bên</w:t>
-            </w:r>
-            <w:proofErr w:type="spellEnd"/>
-            <w:r>
-              <w:rPr>
-                <w:rFonts w:ascii="Times New Roman" w:hAnsi="Times New Roman" w:cs="Times New Roman"/>
-                <w:sz w:val="26"/>
-                <w:szCs w:val="26"/>
-              </w:rPr>
-              <w:t xml:space="preserve"> client.</w:t>
-            </w:r>
-          </w:p>
-        </w:tc>
-      </w:tr>
-      <w:tr>
-        <w:trPr>
-          <w:trHeight w:val="62"/>
-          <w:jc w:val="center"/>
-        </w:trPr>
-        <w:tc>
-          <w:tcPr>
-            <w:tcW w:w="1126" w:type="dxa"/>
-            <w:vMerge/>
-            <w:shd w:val="clear" w:color="auto" w:fill="F2F2F2" w:themeFill="background1" w:themeFillShade="F2"/>
-          </w:tcPr>
-          <w:p>
-            <w:pPr>
-              <w:jc w:val="center"/>
-              <w:rPr>
-                <w:rFonts w:ascii="Times New Roman" w:hAnsi="Times New Roman" w:cs="Times New Roman"/>
-                <w:sz w:val="26"/>
-                <w:szCs w:val="26"/>
-              </w:rPr>
-            </w:pPr>
-          </w:p>
-        </w:tc>
-        <w:tc>
-          <w:tcPr>
-            <w:tcW w:w="2402" w:type="dxa"/>
-            <w:vMerge/>
-          </w:tcPr>
-          <w:p>
-            <w:pPr>
-              <w:jc w:val="center"/>
-              <w:rPr>
-                <w:rFonts w:ascii="Times New Roman" w:eastAsia="Times New Roman" w:hAnsi="Times New Roman" w:cs="Times New Roman"/>
-                <w:b/>
-                <w:bCs/>
-                <w:color w:val="000000"/>
-                <w:sz w:val="26"/>
-                <w:szCs w:val="26"/>
-              </w:rPr>
-            </w:pPr>
-          </w:p>
-        </w:tc>
-        <w:tc>
-          <w:tcPr>
-            <w:tcW w:w="4410" w:type="dxa"/>
-          </w:tcPr>
-          <w:p>
-            <w:pPr>
-              <w:pStyle w:val="PlainText"/>
-              <w:numPr>
-                <w:ilvl w:val="0"/>
-                <w:numId w:val="32"/>
-              </w:numPr>
-              <w:rPr>
-                <w:rFonts w:ascii="Times New Roman" w:hAnsi="Times New Roman" w:cs="Times New Roman"/>
-                <w:sz w:val="26"/>
-                <w:szCs w:val="26"/>
-              </w:rPr>
-            </w:pPr>
-            <w:proofErr w:type="spellStart"/>
-            <w:r>
-              <w:rPr>
-                <w:rFonts w:ascii="Times New Roman" w:hAnsi="Times New Roman" w:cs="Times New Roman"/>
-                <w:sz w:val="26"/>
-                <w:szCs w:val="26"/>
-              </w:rPr>
-              <w:t>Báo</w:t>
-            </w:r>
-            <w:proofErr w:type="spellEnd"/>
-            <w:r>
-              <w:rPr>
-                <w:rFonts w:ascii="Times New Roman" w:hAnsi="Times New Roman" w:cs="Times New Roman"/>
-                <w:sz w:val="26"/>
-                <w:szCs w:val="26"/>
-              </w:rPr>
-              <w:t xml:space="preserve"> </w:t>
-            </w:r>
-            <w:proofErr w:type="spellStart"/>
-            <w:r>
-              <w:rPr>
-                <w:rFonts w:ascii="Times New Roman" w:hAnsi="Times New Roman" w:cs="Times New Roman"/>
-                <w:sz w:val="26"/>
-                <w:szCs w:val="26"/>
-              </w:rPr>
-              <w:t>cáo</w:t>
-            </w:r>
-            <w:proofErr w:type="spellEnd"/>
-            <w:r>
-              <w:rPr>
-                <w:rFonts w:ascii="Times New Roman" w:hAnsi="Times New Roman" w:cs="Times New Roman"/>
-                <w:sz w:val="26"/>
-                <w:szCs w:val="26"/>
-              </w:rPr>
-              <w:t xml:space="preserve"> </w:t>
-            </w:r>
-            <w:proofErr w:type="spellStart"/>
-            <w:r>
-              <w:rPr>
-                <w:rFonts w:ascii="Times New Roman" w:hAnsi="Times New Roman" w:cs="Times New Roman"/>
-                <w:sz w:val="26"/>
-                <w:szCs w:val="26"/>
-              </w:rPr>
-              <w:t>lỗi</w:t>
-            </w:r>
-            <w:proofErr w:type="spellEnd"/>
-            <w:r>
-              <w:rPr>
-                <w:rFonts w:ascii="Times New Roman" w:hAnsi="Times New Roman" w:cs="Times New Roman"/>
-                <w:sz w:val="26"/>
-                <w:szCs w:val="26"/>
-              </w:rPr>
-              <w:t>.</w:t>
-            </w:r>
-          </w:p>
-        </w:tc>
-      </w:tr>
-      <w:tr>
-        <w:trPr>
-          <w:trHeight w:val="62"/>
-          <w:jc w:val="center"/>
-        </w:trPr>
-        <w:tc>
-          <w:tcPr>
-            <w:tcW w:w="1126" w:type="dxa"/>
-            <w:vMerge/>
-            <w:shd w:val="clear" w:color="auto" w:fill="F2F2F2" w:themeFill="background1" w:themeFillShade="F2"/>
-          </w:tcPr>
-          <w:p>
-            <w:pPr>
-              <w:jc w:val="center"/>
-              <w:rPr>
-                <w:rFonts w:ascii="Times New Roman" w:hAnsi="Times New Roman" w:cs="Times New Roman"/>
-                <w:sz w:val="26"/>
-                <w:szCs w:val="26"/>
-              </w:rPr>
-            </w:pPr>
-          </w:p>
-        </w:tc>
-        <w:tc>
-          <w:tcPr>
-            <w:tcW w:w="2402" w:type="dxa"/>
-            <w:vMerge/>
-          </w:tcPr>
-          <w:p>
-            <w:pPr>
-              <w:jc w:val="center"/>
-              <w:rPr>
-                <w:rFonts w:ascii="Times New Roman" w:eastAsia="Times New Roman" w:hAnsi="Times New Roman" w:cs="Times New Roman"/>
-                <w:b/>
-                <w:bCs/>
-                <w:color w:val="000000"/>
-                <w:sz w:val="26"/>
-                <w:szCs w:val="26"/>
-              </w:rPr>
-            </w:pPr>
-          </w:p>
-        </w:tc>
-        <w:tc>
-          <w:tcPr>
-            <w:tcW w:w="4410" w:type="dxa"/>
-          </w:tcPr>
-          <w:p>
-            <w:pPr>
-              <w:pStyle w:val="PlainText"/>
-              <w:numPr>
-                <w:ilvl w:val="0"/>
-                <w:numId w:val="32"/>
-              </w:numPr>
-              <w:rPr>
-                <w:rFonts w:ascii="Times New Roman" w:hAnsi="Times New Roman" w:cs="Times New Roman"/>
-                <w:sz w:val="26"/>
-                <w:szCs w:val="26"/>
-              </w:rPr>
-            </w:pPr>
-            <w:proofErr w:type="spellStart"/>
-            <w:r>
-              <w:rPr>
-                <w:rFonts w:ascii="Times New Roman" w:hAnsi="Times New Roman" w:cs="Times New Roman"/>
-                <w:sz w:val="26"/>
-                <w:szCs w:val="26"/>
-              </w:rPr>
-              <w:t>Phân</w:t>
-            </w:r>
-            <w:proofErr w:type="spellEnd"/>
-            <w:r>
-              <w:rPr>
-                <w:rFonts w:ascii="Times New Roman" w:hAnsi="Times New Roman" w:cs="Times New Roman"/>
-                <w:sz w:val="26"/>
-                <w:szCs w:val="26"/>
-              </w:rPr>
-              <w:t xml:space="preserve"> </w:t>
-            </w:r>
-            <w:proofErr w:type="spellStart"/>
-            <w:r>
-              <w:rPr>
-                <w:rFonts w:ascii="Times New Roman" w:hAnsi="Times New Roman" w:cs="Times New Roman"/>
-                <w:sz w:val="26"/>
-                <w:szCs w:val="26"/>
-              </w:rPr>
-              <w:t>công</w:t>
-            </w:r>
-            <w:proofErr w:type="spellEnd"/>
-            <w:r>
-              <w:rPr>
-                <w:rFonts w:ascii="Times New Roman" w:hAnsi="Times New Roman" w:cs="Times New Roman"/>
-                <w:sz w:val="26"/>
-                <w:szCs w:val="26"/>
-              </w:rPr>
-              <w:t xml:space="preserve"> </w:t>
-            </w:r>
-            <w:proofErr w:type="spellStart"/>
-            <w:r>
-              <w:rPr>
-                <w:rFonts w:ascii="Times New Roman" w:hAnsi="Times New Roman" w:cs="Times New Roman"/>
-                <w:sz w:val="26"/>
-                <w:szCs w:val="26"/>
-              </w:rPr>
-              <w:t>công</w:t>
-            </w:r>
-            <w:proofErr w:type="spellEnd"/>
-            <w:r>
-              <w:rPr>
-                <w:rFonts w:ascii="Times New Roman" w:hAnsi="Times New Roman" w:cs="Times New Roman"/>
-                <w:sz w:val="26"/>
-                <w:szCs w:val="26"/>
-              </w:rPr>
-              <w:t xml:space="preserve"> </w:t>
-            </w:r>
-            <w:proofErr w:type="spellStart"/>
-            <w:r>
-              <w:rPr>
-                <w:rFonts w:ascii="Times New Roman" w:hAnsi="Times New Roman" w:cs="Times New Roman"/>
-                <w:sz w:val="26"/>
-                <w:szCs w:val="26"/>
-              </w:rPr>
-              <w:t>việc</w:t>
-            </w:r>
-            <w:proofErr w:type="spellEnd"/>
-            <w:r>
-              <w:rPr>
-                <w:rFonts w:ascii="Times New Roman" w:hAnsi="Times New Roman" w:cs="Times New Roman"/>
-                <w:sz w:val="26"/>
-                <w:szCs w:val="26"/>
-              </w:rPr>
-              <w:t>.</w:t>
-            </w:r>
-          </w:p>
-        </w:tc>
-      </w:tr>
-      <w:tr>
-        <w:trPr>
-          <w:trHeight w:val="62"/>
-          <w:jc w:val="center"/>
-        </w:trPr>
-        <w:tc>
-          <w:tcPr>
-            <w:tcW w:w="1126" w:type="dxa"/>
-            <w:vMerge/>
-            <w:shd w:val="clear" w:color="auto" w:fill="F2F2F2" w:themeFill="background1" w:themeFillShade="F2"/>
-          </w:tcPr>
-          <w:p>
-            <w:pPr>
-              <w:jc w:val="center"/>
-              <w:rPr>
-                <w:rFonts w:ascii="Times New Roman" w:hAnsi="Times New Roman" w:cs="Times New Roman"/>
-                <w:sz w:val="26"/>
-                <w:szCs w:val="26"/>
-              </w:rPr>
-            </w:pPr>
-          </w:p>
-        </w:tc>
-        <w:tc>
-          <w:tcPr>
-            <w:tcW w:w="2402" w:type="dxa"/>
-            <w:vMerge/>
-          </w:tcPr>
-          <w:p>
-            <w:pPr>
-              <w:jc w:val="center"/>
-              <w:rPr>
-                <w:rFonts w:ascii="Times New Roman" w:eastAsia="Times New Roman" w:hAnsi="Times New Roman" w:cs="Times New Roman"/>
-                <w:b/>
-                <w:bCs/>
-                <w:color w:val="000000"/>
-                <w:sz w:val="26"/>
-                <w:szCs w:val="26"/>
-              </w:rPr>
-            </w:pPr>
-          </w:p>
-        </w:tc>
-        <w:tc>
-          <w:tcPr>
-            <w:tcW w:w="4410" w:type="dxa"/>
-          </w:tcPr>
-          <w:p>
-            <w:pPr>
-              <w:pStyle w:val="PlainText"/>
-              <w:numPr>
-                <w:ilvl w:val="0"/>
-                <w:numId w:val="32"/>
-              </w:numPr>
-              <w:rPr>
-                <w:rFonts w:ascii="Times New Roman" w:hAnsi="Times New Roman" w:cs="Times New Roman"/>
-                <w:sz w:val="26"/>
-                <w:szCs w:val="26"/>
-              </w:rPr>
-            </w:pPr>
-            <w:r>
-              <w:rPr>
-                <w:rFonts w:ascii="Times New Roman" w:hAnsi="Times New Roman" w:cs="Times New Roman"/>
-                <w:sz w:val="26"/>
-                <w:szCs w:val="26"/>
-              </w:rPr>
-              <w:t xml:space="preserve">Quay </w:t>
-            </w:r>
-            <w:proofErr w:type="spellStart"/>
-            <w:r>
-              <w:rPr>
-                <w:rFonts w:ascii="Times New Roman" w:hAnsi="Times New Roman" w:cs="Times New Roman"/>
-                <w:sz w:val="26"/>
-                <w:szCs w:val="26"/>
-              </w:rPr>
-              <w:t>phim</w:t>
-            </w:r>
-            <w:proofErr w:type="spellEnd"/>
-            <w:r>
-              <w:rPr>
-                <w:rFonts w:ascii="Times New Roman" w:hAnsi="Times New Roman" w:cs="Times New Roman"/>
-                <w:sz w:val="26"/>
-                <w:szCs w:val="26"/>
-              </w:rPr>
-              <w:t xml:space="preserve"> demo.</w:t>
-            </w:r>
-          </w:p>
-        </w:tc>
-      </w:tr>
-      <w:tr>
-        <w:trPr>
-          <w:trHeight w:val="62"/>
-          <w:jc w:val="center"/>
-        </w:trPr>
-        <w:tc>
-          <w:tcPr>
-            <w:tcW w:w="1126" w:type="dxa"/>
-            <w:vMerge/>
-            <w:shd w:val="clear" w:color="auto" w:fill="F2F2F2" w:themeFill="background1" w:themeFillShade="F2"/>
-          </w:tcPr>
-          <w:p>
-            <w:pPr>
-              <w:jc w:val="center"/>
-              <w:rPr>
-                <w:rFonts w:ascii="Times New Roman" w:hAnsi="Times New Roman" w:cs="Times New Roman"/>
-                <w:sz w:val="26"/>
-                <w:szCs w:val="26"/>
-              </w:rPr>
-            </w:pPr>
-          </w:p>
-        </w:tc>
-        <w:tc>
-          <w:tcPr>
-            <w:tcW w:w="2402" w:type="dxa"/>
-            <w:vMerge/>
-          </w:tcPr>
-          <w:p>
-            <w:pPr>
-              <w:jc w:val="center"/>
-              <w:rPr>
-                <w:rFonts w:ascii="Times New Roman" w:eastAsia="Times New Roman" w:hAnsi="Times New Roman" w:cs="Times New Roman"/>
-                <w:b/>
-                <w:bCs/>
-                <w:color w:val="000000"/>
-                <w:sz w:val="26"/>
-                <w:szCs w:val="26"/>
-              </w:rPr>
-            </w:pPr>
-          </w:p>
-        </w:tc>
-        <w:tc>
-          <w:tcPr>
-            <w:tcW w:w="4410" w:type="dxa"/>
-          </w:tcPr>
-          <w:p>
-            <w:pPr>
-              <w:pStyle w:val="ListParagraph"/>
-              <w:ind w:left="378"/>
-              <w:rPr>
-                <w:rFonts w:ascii="Times New Roman" w:hAnsi="Times New Roman" w:cs="Times New Roman"/>
-                <w:sz w:val="26"/>
-                <w:szCs w:val="26"/>
-              </w:rPr>
-            </w:pPr>
-          </w:p>
-        </w:tc>
-      </w:tr>
-      <w:tr>
-        <w:trPr>
-          <w:trHeight w:val="62"/>
-          <w:jc w:val="center"/>
-        </w:trPr>
-        <w:tc>
-          <w:tcPr>
-            <w:tcW w:w="1126" w:type="dxa"/>
-            <w:vMerge/>
-            <w:shd w:val="clear" w:color="auto" w:fill="F2F2F2" w:themeFill="background1" w:themeFillShade="F2"/>
-          </w:tcPr>
-          <w:p>
-            <w:pPr>
-              <w:jc w:val="center"/>
-              <w:rPr>
-                <w:rFonts w:ascii="Times New Roman" w:hAnsi="Times New Roman" w:cs="Times New Roman"/>
-                <w:sz w:val="26"/>
-                <w:szCs w:val="26"/>
-              </w:rPr>
-            </w:pPr>
-          </w:p>
-        </w:tc>
-        <w:tc>
-          <w:tcPr>
-            <w:tcW w:w="2402" w:type="dxa"/>
-            <w:vMerge/>
-          </w:tcPr>
-          <w:p>
-            <w:pPr>
-              <w:jc w:val="center"/>
-              <w:rPr>
-                <w:rFonts w:ascii="Times New Roman" w:eastAsia="Times New Roman" w:hAnsi="Times New Roman" w:cs="Times New Roman"/>
-                <w:b/>
-                <w:bCs/>
-                <w:color w:val="000000"/>
-                <w:sz w:val="26"/>
-                <w:szCs w:val="26"/>
-              </w:rPr>
-            </w:pPr>
-          </w:p>
-        </w:tc>
-        <w:tc>
-          <w:tcPr>
-            <w:tcW w:w="4410" w:type="dxa"/>
-          </w:tcPr>
-          <w:p>
-            <w:pPr>
-              <w:rPr>
-                <w:rFonts w:ascii="Times New Roman" w:hAnsi="Times New Roman" w:cs="Times New Roman"/>
-                <w:sz w:val="26"/>
-                <w:szCs w:val="26"/>
-              </w:rPr>
-            </w:pPr>
-          </w:p>
-        </w:tc>
-      </w:tr>
-      <w:tr>
-        <w:trPr>
-          <w:trHeight w:val="62"/>
-          <w:jc w:val="center"/>
-        </w:trPr>
-        <w:tc>
-          <w:tcPr>
-            <w:tcW w:w="1126" w:type="dxa"/>
-            <w:vMerge/>
-            <w:shd w:val="clear" w:color="auto" w:fill="F2F2F2" w:themeFill="background1" w:themeFillShade="F2"/>
-          </w:tcPr>
-          <w:p>
-            <w:pPr>
-              <w:jc w:val="center"/>
-              <w:rPr>
-                <w:rFonts w:ascii="Times New Roman" w:hAnsi="Times New Roman" w:cs="Times New Roman"/>
-                <w:sz w:val="26"/>
-                <w:szCs w:val="26"/>
-              </w:rPr>
-            </w:pPr>
-          </w:p>
-        </w:tc>
-        <w:tc>
-          <w:tcPr>
-            <w:tcW w:w="2402" w:type="dxa"/>
-            <w:vMerge/>
-          </w:tcPr>
-          <w:p>
-            <w:pPr>
-              <w:jc w:val="center"/>
-              <w:rPr>
-                <w:rFonts w:ascii="Times New Roman" w:eastAsia="Times New Roman" w:hAnsi="Times New Roman" w:cs="Times New Roman"/>
-                <w:b/>
-                <w:bCs/>
-                <w:color w:val="000000"/>
-                <w:sz w:val="26"/>
-                <w:szCs w:val="26"/>
-              </w:rPr>
-            </w:pPr>
-          </w:p>
-        </w:tc>
-        <w:tc>
-          <w:tcPr>
-            <w:tcW w:w="4410" w:type="dxa"/>
-          </w:tcPr>
-          <w:p>
-            <w:pPr>
-              <w:rPr>
-                <w:rFonts w:ascii="Times New Roman" w:hAnsi="Times New Roman" w:cs="Times New Roman"/>
-                <w:sz w:val="26"/>
-                <w:szCs w:val="26"/>
-              </w:rPr>
-            </w:pPr>
           </w:p>
         </w:tc>
       </w:tr>
@@ -4633,23 +2074,13 @@
           <w:szCs w:val="26"/>
         </w:rPr>
       </w:pPr>
-      <w:proofErr w:type="spellStart"/>
       <w:r>
         <w:rPr>
           <w:rFonts w:ascii="Times New Roman" w:hAnsi="Times New Roman" w:cs="Times New Roman"/>
           <w:sz w:val="26"/>
           <w:szCs w:val="26"/>
         </w:rPr>
-        <w:t>Thông</w:t>
-      </w:r>
-      <w:proofErr w:type="spellEnd"/>
-      <w:r>
-        <w:rPr>
-          <w:rFonts w:ascii="Times New Roman" w:hAnsi="Times New Roman" w:cs="Times New Roman"/>
-          <w:sz w:val="26"/>
-          <w:szCs w:val="26"/>
-        </w:rPr>
-        <w:t xml:space="preserve"> </w:t>
+        <w:t xml:space="preserve">Thông </w:t>
       </w:r>
       <w:r>
         <w:rPr>
@@ -4657,43 +2088,7 @@
           <w:sz w:val="26"/>
           <w:szCs w:val="26"/>
         </w:rPr>
-        <w:t xml:space="preserve">Tin </w:t>
-      </w:r>
-      <w:proofErr w:type="spellStart"/>
-      <w:r>
-        <w:rPr>
-          <w:rFonts w:ascii="Times New Roman" w:hAnsi="Times New Roman" w:cs="Times New Roman"/>
-          <w:sz w:val="26"/>
-          <w:szCs w:val="26"/>
-        </w:rPr>
-        <w:t>Liên</w:t>
-      </w:r>
-      <w:proofErr w:type="spellEnd"/>
-      <w:r>
-        <w:rPr>
-          <w:rFonts w:ascii="Times New Roman" w:hAnsi="Times New Roman" w:cs="Times New Roman"/>
-          <w:sz w:val="26"/>
-          <w:szCs w:val="26"/>
-        </w:rPr>
-        <w:t xml:space="preserve"> </w:t>
-      </w:r>
-      <w:proofErr w:type="spellStart"/>
-      <w:r>
-        <w:rPr>
-          <w:rFonts w:ascii="Times New Roman" w:hAnsi="Times New Roman" w:cs="Times New Roman"/>
-          <w:sz w:val="26"/>
-          <w:szCs w:val="26"/>
-        </w:rPr>
-        <w:t>Hệ</w:t>
-      </w:r>
-      <w:proofErr w:type="spellEnd"/>
-      <w:r>
-        <w:rPr>
-          <w:rFonts w:ascii="Times New Roman" w:hAnsi="Times New Roman" w:cs="Times New Roman"/>
-          <w:sz w:val="26"/>
-          <w:szCs w:val="26"/>
-        </w:rPr>
-        <w:t>:</w:t>
+        <w:t>Tin Liên Hệ:</w:t>
       </w:r>
     </w:p>
     <w:p>
@@ -4709,7 +2104,6 @@
           <w:szCs w:val="26"/>
         </w:rPr>
       </w:pPr>
-      <w:proofErr w:type="spellStart"/>
       <w:r>
         <w:rPr>
           <w:rFonts w:ascii="Times New Roman" w:hAnsi="Times New Roman" w:cs="Times New Roman"/>
@@ -4717,317 +2111,7 @@
           <w:szCs w:val="26"/>
           <w:highlight w:val="lightGray"/>
         </w:rPr>
-        <w:t>Nếu</w:t>
-      </w:r>
-      <w:proofErr w:type="spellEnd"/>
-      <w:r>
-        <w:rPr>
-          <w:rFonts w:ascii="Times New Roman" w:hAnsi="Times New Roman" w:cs="Times New Roman"/>
-          <w:sz w:val="26"/>
-          <w:szCs w:val="26"/>
-          <w:highlight w:val="lightGray"/>
-        </w:rPr>
-        <w:t xml:space="preserve"> </w:t>
-      </w:r>
-      <w:proofErr w:type="spellStart"/>
-      <w:r>
-        <w:rPr>
-          <w:rFonts w:ascii="Times New Roman" w:hAnsi="Times New Roman" w:cs="Times New Roman"/>
-          <w:sz w:val="26"/>
-          <w:szCs w:val="26"/>
-          <w:highlight w:val="lightGray"/>
-        </w:rPr>
-        <w:t>gặp</w:t>
-      </w:r>
-      <w:proofErr w:type="spellEnd"/>
-      <w:r>
-        <w:rPr>
-          <w:rFonts w:ascii="Times New Roman" w:hAnsi="Times New Roman" w:cs="Times New Roman"/>
-          <w:sz w:val="26"/>
-          <w:szCs w:val="26"/>
-          <w:highlight w:val="lightGray"/>
-        </w:rPr>
-        <w:t xml:space="preserve"> </w:t>
-      </w:r>
-      <w:proofErr w:type="spellStart"/>
-      <w:r>
-        <w:rPr>
-          <w:rFonts w:ascii="Times New Roman" w:hAnsi="Times New Roman" w:cs="Times New Roman"/>
-          <w:sz w:val="26"/>
-          <w:szCs w:val="26"/>
-          <w:highlight w:val="lightGray"/>
-        </w:rPr>
-        <w:t>trục</w:t>
-      </w:r>
-      <w:proofErr w:type="spellEnd"/>
-      <w:r>
-        <w:rPr>
-          <w:rFonts w:ascii="Times New Roman" w:hAnsi="Times New Roman" w:cs="Times New Roman"/>
-          <w:sz w:val="26"/>
-          <w:szCs w:val="26"/>
-          <w:highlight w:val="lightGray"/>
-        </w:rPr>
-        <w:t xml:space="preserve"> </w:t>
-      </w:r>
-      <w:proofErr w:type="spellStart"/>
-      <w:r>
-        <w:rPr>
-          <w:rFonts w:ascii="Times New Roman" w:hAnsi="Times New Roman" w:cs="Times New Roman"/>
-          <w:sz w:val="26"/>
-          <w:szCs w:val="26"/>
-          <w:highlight w:val="lightGray"/>
-        </w:rPr>
-        <w:t>trặc</w:t>
-      </w:r>
-      <w:proofErr w:type="spellEnd"/>
-      <w:r>
-        <w:rPr>
-          <w:rFonts w:ascii="Times New Roman" w:hAnsi="Times New Roman" w:cs="Times New Roman"/>
-          <w:sz w:val="26"/>
-          <w:szCs w:val="26"/>
-          <w:highlight w:val="lightGray"/>
-        </w:rPr>
-        <w:t xml:space="preserve"> </w:t>
-      </w:r>
-      <w:proofErr w:type="spellStart"/>
-      <w:r>
-        <w:rPr>
-          <w:rFonts w:ascii="Times New Roman" w:hAnsi="Times New Roman" w:cs="Times New Roman"/>
-          <w:sz w:val="26"/>
-          <w:szCs w:val="26"/>
-          <w:highlight w:val="lightGray"/>
-        </w:rPr>
-        <w:t>trong</w:t>
-      </w:r>
-      <w:proofErr w:type="spellEnd"/>
-      <w:r>
-        <w:rPr>
-          <w:rFonts w:ascii="Times New Roman" w:hAnsi="Times New Roman" w:cs="Times New Roman"/>
-          <w:sz w:val="26"/>
-          <w:szCs w:val="26"/>
-          <w:highlight w:val="lightGray"/>
-        </w:rPr>
-        <w:t xml:space="preserve"> </w:t>
-      </w:r>
-      <w:proofErr w:type="spellStart"/>
-      <w:r>
-        <w:rPr>
-          <w:rFonts w:ascii="Times New Roman" w:hAnsi="Times New Roman" w:cs="Times New Roman"/>
-          <w:sz w:val="26"/>
-          <w:szCs w:val="26"/>
-          <w:highlight w:val="lightGray"/>
-        </w:rPr>
-        <w:t>quá</w:t>
-      </w:r>
-      <w:proofErr w:type="spellEnd"/>
-      <w:r>
-        <w:rPr>
-          <w:rFonts w:ascii="Times New Roman" w:hAnsi="Times New Roman" w:cs="Times New Roman"/>
-          <w:sz w:val="26"/>
-          <w:szCs w:val="26"/>
-          <w:highlight w:val="lightGray"/>
-        </w:rPr>
-        <w:t xml:space="preserve"> </w:t>
-      </w:r>
-      <w:proofErr w:type="spellStart"/>
-      <w:r>
-        <w:rPr>
-          <w:rFonts w:ascii="Times New Roman" w:hAnsi="Times New Roman" w:cs="Times New Roman"/>
-          <w:sz w:val="26"/>
-          <w:szCs w:val="26"/>
-          <w:highlight w:val="lightGray"/>
-        </w:rPr>
-        <w:t>trình</w:t>
-      </w:r>
-      <w:proofErr w:type="spellEnd"/>
-      <w:r>
-        <w:rPr>
-          <w:rFonts w:ascii="Times New Roman" w:hAnsi="Times New Roman" w:cs="Times New Roman"/>
-          <w:sz w:val="26"/>
-          <w:szCs w:val="26"/>
-          <w:highlight w:val="lightGray"/>
-        </w:rPr>
-        <w:t xml:space="preserve"> </w:t>
-      </w:r>
-      <w:proofErr w:type="spellStart"/>
-      <w:r>
-        <w:rPr>
-          <w:rFonts w:ascii="Times New Roman" w:hAnsi="Times New Roman" w:cs="Times New Roman"/>
-          <w:sz w:val="26"/>
-          <w:szCs w:val="26"/>
-          <w:highlight w:val="lightGray"/>
-        </w:rPr>
-        <w:t>chạy</w:t>
-      </w:r>
-      <w:proofErr w:type="spellEnd"/>
-      <w:r>
-        <w:rPr>
-          <w:rFonts w:ascii="Times New Roman" w:hAnsi="Times New Roman" w:cs="Times New Roman"/>
-          <w:sz w:val="26"/>
-          <w:szCs w:val="26"/>
-          <w:highlight w:val="lightGray"/>
-        </w:rPr>
-        <w:t xml:space="preserve"> </w:t>
-      </w:r>
-      <w:proofErr w:type="spellStart"/>
-      <w:r>
-        <w:rPr>
-          <w:rFonts w:ascii="Times New Roman" w:hAnsi="Times New Roman" w:cs="Times New Roman"/>
-          <w:sz w:val="26"/>
-          <w:szCs w:val="26"/>
-          <w:highlight w:val="lightGray"/>
-        </w:rPr>
-        <w:t>thì</w:t>
-      </w:r>
-      <w:proofErr w:type="spellEnd"/>
-      <w:r>
-        <w:rPr>
-          <w:rFonts w:ascii="Times New Roman" w:hAnsi="Times New Roman" w:cs="Times New Roman"/>
-          <w:sz w:val="26"/>
-          <w:szCs w:val="26"/>
-          <w:highlight w:val="lightGray"/>
-        </w:rPr>
-        <w:t xml:space="preserve"> </w:t>
-      </w:r>
-      <w:proofErr w:type="spellStart"/>
-      <w:r>
-        <w:rPr>
-          <w:rFonts w:ascii="Times New Roman" w:hAnsi="Times New Roman" w:cs="Times New Roman"/>
-          <w:sz w:val="26"/>
-          <w:szCs w:val="26"/>
-          <w:highlight w:val="lightGray"/>
-        </w:rPr>
-        <w:t>có</w:t>
-      </w:r>
-      <w:proofErr w:type="spellEnd"/>
-      <w:r>
-        <w:rPr>
-          <w:rFonts w:ascii="Times New Roman" w:hAnsi="Times New Roman" w:cs="Times New Roman"/>
-          <w:sz w:val="26"/>
-          <w:szCs w:val="26"/>
-          <w:highlight w:val="lightGray"/>
-        </w:rPr>
-        <w:t xml:space="preserve"> </w:t>
-      </w:r>
-      <w:proofErr w:type="spellStart"/>
-      <w:r>
-        <w:rPr>
-          <w:rFonts w:ascii="Times New Roman" w:hAnsi="Times New Roman" w:cs="Times New Roman"/>
-          <w:sz w:val="26"/>
-          <w:szCs w:val="26"/>
-          <w:highlight w:val="lightGray"/>
-        </w:rPr>
-        <w:t>thể</w:t>
-      </w:r>
-      <w:proofErr w:type="spellEnd"/>
-      <w:r>
-        <w:rPr>
-          <w:rFonts w:ascii="Times New Roman" w:hAnsi="Times New Roman" w:cs="Times New Roman"/>
-          <w:sz w:val="26"/>
-          <w:szCs w:val="26"/>
-          <w:highlight w:val="lightGray"/>
-        </w:rPr>
-        <w:t xml:space="preserve"> </w:t>
-      </w:r>
-      <w:proofErr w:type="spellStart"/>
-      <w:r>
-        <w:rPr>
-          <w:rFonts w:ascii="Times New Roman" w:hAnsi="Times New Roman" w:cs="Times New Roman"/>
-          <w:sz w:val="26"/>
-          <w:szCs w:val="26"/>
-          <w:highlight w:val="lightGray"/>
-        </w:rPr>
-        <w:t>liên</w:t>
-      </w:r>
-      <w:proofErr w:type="spellEnd"/>
-      <w:r>
-        <w:rPr>
-          <w:rFonts w:ascii="Times New Roman" w:hAnsi="Times New Roman" w:cs="Times New Roman"/>
-          <w:sz w:val="26"/>
-          <w:szCs w:val="26"/>
-          <w:highlight w:val="lightGray"/>
-        </w:rPr>
-        <w:t xml:space="preserve"> </w:t>
-      </w:r>
-      <w:proofErr w:type="spellStart"/>
-      <w:r>
-        <w:rPr>
-          <w:rFonts w:ascii="Times New Roman" w:hAnsi="Times New Roman" w:cs="Times New Roman"/>
-          <w:sz w:val="26"/>
-          <w:szCs w:val="26"/>
-          <w:highlight w:val="lightGray"/>
-        </w:rPr>
-        <w:t>hệ</w:t>
-      </w:r>
-      <w:proofErr w:type="spellEnd"/>
-      <w:r>
-        <w:rPr>
-          <w:rFonts w:ascii="Times New Roman" w:hAnsi="Times New Roman" w:cs="Times New Roman"/>
-          <w:sz w:val="26"/>
-          <w:szCs w:val="26"/>
-          <w:highlight w:val="lightGray"/>
-        </w:rPr>
-        <w:t xml:space="preserve"> </w:t>
-      </w:r>
-      <w:proofErr w:type="spellStart"/>
-      <w:r>
-        <w:rPr>
-          <w:rFonts w:ascii="Times New Roman" w:hAnsi="Times New Roman" w:cs="Times New Roman"/>
-          <w:sz w:val="26"/>
-          <w:szCs w:val="26"/>
-          <w:highlight w:val="lightGray"/>
-        </w:rPr>
-        <w:t>thông</w:t>
-      </w:r>
-      <w:proofErr w:type="spellEnd"/>
-      <w:r>
-        <w:rPr>
-          <w:rFonts w:ascii="Times New Roman" w:hAnsi="Times New Roman" w:cs="Times New Roman"/>
-          <w:sz w:val="26"/>
-          <w:szCs w:val="26"/>
-          <w:highlight w:val="lightGray"/>
-        </w:rPr>
-        <w:t xml:space="preserve"> tin </w:t>
-      </w:r>
-      <w:proofErr w:type="spellStart"/>
-      <w:r>
-        <w:rPr>
-          <w:rFonts w:ascii="Times New Roman" w:hAnsi="Times New Roman" w:cs="Times New Roman"/>
-          <w:sz w:val="26"/>
-          <w:szCs w:val="26"/>
-          <w:highlight w:val="lightGray"/>
-        </w:rPr>
-        <w:t>sau</w:t>
-      </w:r>
-      <w:proofErr w:type="spellEnd"/>
-      <w:r>
-        <w:rPr>
-          <w:rFonts w:ascii="Times New Roman" w:hAnsi="Times New Roman" w:cs="Times New Roman"/>
-          <w:sz w:val="26"/>
-          <w:szCs w:val="26"/>
-          <w:highlight w:val="lightGray"/>
-        </w:rPr>
-        <w:t xml:space="preserve"> </w:t>
-      </w:r>
-      <w:proofErr w:type="spellStart"/>
-      <w:r>
-        <w:rPr>
-          <w:rFonts w:ascii="Times New Roman" w:hAnsi="Times New Roman" w:cs="Times New Roman"/>
-          <w:sz w:val="26"/>
-          <w:szCs w:val="26"/>
-          <w:highlight w:val="lightGray"/>
-        </w:rPr>
-        <w:t>đây</w:t>
-      </w:r>
-      <w:proofErr w:type="spellEnd"/>
-      <w:r>
-        <w:rPr>
-          <w:rFonts w:ascii="Times New Roman" w:hAnsi="Times New Roman" w:cs="Times New Roman"/>
-          <w:sz w:val="26"/>
-          <w:szCs w:val="26"/>
-          <w:highlight w:val="lightGray"/>
-        </w:rPr>
-        <w:t>:</w:t>
+        <w:t>Nếu gặp trục trặc trong quá trình chạy thì có thể liên hệ thông tin sau đây:</w:t>
       </w:r>
     </w:p>
     <w:p>
@@ -5043,43 +2127,14 @@
           <w:szCs w:val="26"/>
         </w:rPr>
       </w:pPr>
-      <w:proofErr w:type="spellStart"/>
       <w:r>
         <w:rPr>
           <w:rFonts w:ascii="Times New Roman" w:hAnsi="Times New Roman" w:cs="Times New Roman"/>
           <w:sz w:val="26"/>
           <w:szCs w:val="26"/>
         </w:rPr>
-        <w:t>Họ</w:t>
+        <w:t xml:space="preserve">Họ Tên: </w:t>
       </w:r>
-      <w:proofErr w:type="spellEnd"/>
-      <w:r>
-        <w:rPr>
-          <w:rFonts w:ascii="Times New Roman" w:hAnsi="Times New Roman" w:cs="Times New Roman"/>
-          <w:sz w:val="26"/>
-          <w:szCs w:val="26"/>
-        </w:rPr>
-        <w:t xml:space="preserve"> </w:t>
-      </w:r>
-      <w:proofErr w:type="spellStart"/>
-      <w:r>
-        <w:rPr>
-          <w:rFonts w:ascii="Times New Roman" w:hAnsi="Times New Roman" w:cs="Times New Roman"/>
-          <w:sz w:val="26"/>
-          <w:szCs w:val="26"/>
-        </w:rPr>
-        <w:t>Tên</w:t>
-      </w:r>
-      <w:proofErr w:type="spellEnd"/>
-      <w:r>
-        <w:rPr>
-          <w:rFonts w:ascii="Times New Roman" w:hAnsi="Times New Roman" w:cs="Times New Roman"/>
-          <w:sz w:val="26"/>
-          <w:szCs w:val="26"/>
-        </w:rPr>
-        <w:t xml:space="preserve">: </w:t>
-      </w:r>
-      <w:proofErr w:type="spellStart"/>
       <w:r>
         <w:rPr>
           <w:rFonts w:ascii="Times New Roman" w:hAnsi="Times New Roman" w:cs="Times New Roman"/>
@@ -5087,37 +2142,7 @@
           <w:sz w:val="26"/>
           <w:szCs w:val="26"/>
         </w:rPr>
-        <w:t>Phan</w:t>
-      </w:r>
-      <w:proofErr w:type="spellEnd"/>
-      <w:r>
-        <w:rPr>
-          <w:rFonts w:ascii="Times New Roman" w:hAnsi="Times New Roman" w:cs="Times New Roman"/>
-          <w:b/>
-          <w:sz w:val="26"/>
-          <w:szCs w:val="26"/>
-        </w:rPr>
-        <w:t xml:space="preserve"> </w:t>
-      </w:r>
-      <w:proofErr w:type="spellStart"/>
-      <w:r>
-        <w:rPr>
-          <w:rFonts w:ascii="Times New Roman" w:hAnsi="Times New Roman" w:cs="Times New Roman"/>
-          <w:b/>
-          <w:sz w:val="26"/>
-          <w:szCs w:val="26"/>
-        </w:rPr>
-        <w:t>Nhật</w:t>
-      </w:r>
-      <w:proofErr w:type="spellEnd"/>
-      <w:r>
-        <w:rPr>
-          <w:rFonts w:ascii="Times New Roman" w:hAnsi="Times New Roman" w:cs="Times New Roman"/>
-          <w:b/>
-          <w:sz w:val="26"/>
-          <w:szCs w:val="26"/>
-        </w:rPr>
-        <w:t xml:space="preserve"> Tiến.</w:t>
+        <w:t>Phan Nhật Tiến.</w:t>
       </w:r>
     </w:p>
     <w:p>

</xml_diff>